<commit_message>
jun 2024 update (2)
</commit_message>
<xml_diff>
--- a/resumes/Adithya Solai Resume.docx
+++ b/resumes/Adithya Solai Resume.docx
@@ -160,6 +160,12 @@
       <w:r>
         <w:rPr>
           <w:rFonts w:ascii="Garamond" w:eastAsia="Times New Roman" w:hAnsi="Garamond" w:cs="Times New Roman"/>
+        </w:rPr>
+        <w:t xml:space="preserve">    </w:t>
+      </w:r>
+      <w:r>
+        <w:rPr>
+          <w:rFonts w:ascii="Garamond" w:eastAsia="Times New Roman" w:hAnsi="Garamond" w:cs="Times New Roman"/>
           <w:b/>
           <w:bCs/>
         </w:rPr>
@@ -195,7 +201,7 @@
           <w:b/>
           <w:bCs/>
         </w:rPr>
-        <w:t>Aug. 2024</w:t>
+        <w:t>Present</w:t>
       </w:r>
     </w:p>
     <w:p>
@@ -616,8 +622,17 @@
           <w:rFonts w:ascii="Garamond" w:eastAsia="Times New Roman" w:hAnsi="Garamond" w:cs="Times New Roman"/>
           <w:bCs/>
         </w:rPr>
-        <w:t xml:space="preserve"> Repos.</w:t>
-      </w:r>
+        <w:t xml:space="preserve"> </w:t>
+      </w:r>
+      <w:proofErr w:type="spellStart"/>
+      <w:r>
+        <w:rPr>
+          <w:rFonts w:ascii="Garamond" w:eastAsia="Times New Roman" w:hAnsi="Garamond" w:cs="Times New Roman"/>
+          <w:bCs/>
+        </w:rPr>
+        <w:t>Repos.</w:t>
+      </w:r>
+      <w:proofErr w:type="spellEnd"/>
     </w:p>
     <w:p>
       <w:pPr>
@@ -3091,6 +3106,12 @@
       <w:r>
         <w:rPr>
           <w:rFonts w:ascii="Garamond" w:hAnsi="Garamond" w:cs="Times New Roman"/>
+        </w:rPr>
+        <w:t xml:space="preserve">    </w:t>
+      </w:r>
+      <w:r>
+        <w:rPr>
+          <w:rFonts w:ascii="Garamond" w:hAnsi="Garamond" w:cs="Times New Roman"/>
           <w:b/>
           <w:bCs/>
         </w:rPr>
@@ -3126,7 +3147,7 @@
           <w:b/>
           <w:bCs/>
         </w:rPr>
-        <w:t>Aug. 2024</w:t>
+        <w:t>Present</w:t>
       </w:r>
     </w:p>
     <w:p>

</xml_diff>

<commit_message>
update july 17 2024
</commit_message>
<xml_diff>
--- a/resumes/Adithya Solai Resume.docx
+++ b/resumes/Adithya Solai Resume.docx
@@ -222,7 +222,14 @@
           <w:rFonts w:ascii="Garamond" w:eastAsia="Times New Roman" w:hAnsi="Garamond" w:cs="Times New Roman"/>
           <w:bCs/>
         </w:rPr>
-        <w:t xml:space="preserve">Integrated </w:t>
+        <w:t>Updated</w:t>
+      </w:r>
+      <w:r>
+        <w:rPr>
+          <w:rFonts w:ascii="Garamond" w:eastAsia="Times New Roman" w:hAnsi="Garamond" w:cs="Times New Roman"/>
+          <w:bCs/>
+        </w:rPr>
+        <w:t xml:space="preserve"> </w:t>
       </w:r>
       <w:r>
         <w:rPr>
@@ -236,7 +243,21 @@
           <w:rFonts w:ascii="Garamond" w:eastAsia="Times New Roman" w:hAnsi="Garamond" w:cs="Times New Roman"/>
           <w:bCs/>
         </w:rPr>
-        <w:t xml:space="preserve">Secrets Manager’s </w:t>
+        <w:t>Secrets Manager’s</w:t>
+      </w:r>
+      <w:r>
+        <w:rPr>
+          <w:rFonts w:ascii="Garamond" w:eastAsia="Times New Roman" w:hAnsi="Garamond" w:cs="Times New Roman"/>
+          <w:bCs/>
+        </w:rPr>
+        <w:t xml:space="preserve"> (ASM)</w:t>
+      </w:r>
+      <w:r>
+        <w:rPr>
+          <w:rFonts w:ascii="Garamond" w:eastAsia="Times New Roman" w:hAnsi="Garamond" w:cs="Times New Roman"/>
+          <w:bCs/>
+        </w:rPr>
+        <w:t xml:space="preserve"> </w:t>
       </w:r>
       <w:hyperlink r:id="rId7" w:history="1">
         <w:r>
@@ -268,7 +289,7 @@
           <w:rFonts w:ascii="Garamond" w:eastAsia="Times New Roman" w:hAnsi="Garamond" w:cs="Times New Roman"/>
           <w:bCs/>
         </w:rPr>
-        <w:t xml:space="preserve">feature </w:t>
+        <w:t xml:space="preserve">to integrate </w:t>
       </w:r>
       <w:r>
         <w:rPr>
@@ -284,23 +305,7 @@
             <w:rFonts w:ascii="Garamond" w:eastAsia="Times New Roman" w:hAnsi="Garamond" w:cs="Times New Roman"/>
             <w:bCs/>
           </w:rPr>
-          <w:t xml:space="preserve">RDS’ Service-Linked </w:t>
-        </w:r>
-        <w:r>
-          <w:rPr>
-            <w:rStyle w:val="Hyperlink"/>
-            <w:rFonts w:ascii="Garamond" w:eastAsia="Times New Roman" w:hAnsi="Garamond" w:cs="Times New Roman"/>
-            <w:bCs/>
-          </w:rPr>
-          <w:t xml:space="preserve">Admin </w:t>
-        </w:r>
-        <w:r>
-          <w:rPr>
-            <w:rStyle w:val="Hyperlink"/>
-            <w:rFonts w:ascii="Garamond" w:eastAsia="Times New Roman" w:hAnsi="Garamond" w:cs="Times New Roman"/>
-            <w:bCs/>
-          </w:rPr>
-          <w:t>Secret feature</w:t>
+          <w:t>RDS’ Service-Linked Admin Secrets</w:t>
         </w:r>
       </w:hyperlink>
       <w:r>
@@ -308,7 +313,7 @@
           <w:rFonts w:ascii="Garamond" w:eastAsia="Times New Roman" w:hAnsi="Garamond" w:cs="Times New Roman"/>
           <w:bCs/>
         </w:rPr>
-        <w:t xml:space="preserve">. </w:t>
+        <w:t>.</w:t>
       </w:r>
     </w:p>
     <w:p>
@@ -354,7 +359,23 @@
             <w:rFonts w:ascii="Garamond" w:eastAsia="Times New Roman" w:hAnsi="Garamond" w:cs="Times New Roman"/>
             <w:bCs/>
           </w:rPr>
-          <w:t>Secret feature</w:t>
+          <w:t>Secret</w:t>
+        </w:r>
+        <w:r>
+          <w:rPr>
+            <w:rStyle w:val="Hyperlink"/>
+            <w:rFonts w:ascii="Garamond" w:eastAsia="Times New Roman" w:hAnsi="Garamond" w:cs="Times New Roman"/>
+            <w:bCs/>
+          </w:rPr>
+          <w:t>s</w:t>
+        </w:r>
+        <w:r>
+          <w:rPr>
+            <w:rStyle w:val="Hyperlink"/>
+            <w:rFonts w:ascii="Garamond" w:eastAsia="Times New Roman" w:hAnsi="Garamond" w:cs="Times New Roman"/>
+            <w:bCs/>
+          </w:rPr>
+          <w:t xml:space="preserve"> feature</w:t>
         </w:r>
       </w:hyperlink>
       <w:r>
@@ -464,14 +485,14 @@
           <w:rFonts w:ascii="Garamond" w:eastAsia="Times New Roman" w:hAnsi="Garamond" w:cs="Times New Roman"/>
           <w:bCs/>
         </w:rPr>
-        <w:t xml:space="preserve">AWS </w:t>
-      </w:r>
-      <w:r>
-        <w:rPr>
-          <w:rFonts w:ascii="Garamond" w:eastAsia="Times New Roman" w:hAnsi="Garamond" w:cs="Times New Roman"/>
-          <w:bCs/>
-        </w:rPr>
-        <w:t xml:space="preserve">Secrets Manager’s </w:t>
+        <w:t>ASM’s</w:t>
+      </w:r>
+      <w:r>
+        <w:rPr>
+          <w:rFonts w:ascii="Garamond" w:eastAsia="Times New Roman" w:hAnsi="Garamond" w:cs="Times New Roman"/>
+          <w:bCs/>
+        </w:rPr>
+        <w:t xml:space="preserve"> </w:t>
       </w:r>
       <w:hyperlink r:id="rId11" w:history="1">
         <w:proofErr w:type="spellStart"/>
@@ -495,6 +516,55 @@
       </w:hyperlink>
       <w:r>
         <w:rPr>
+          <w:rStyle w:val="Hyperlink"/>
+          <w:rFonts w:ascii="Garamond" w:eastAsia="Times New Roman" w:hAnsi="Garamond" w:cs="Times New Roman"/>
+          <w:bCs/>
+          <w:u w:val="none"/>
+        </w:rPr>
+        <w:t xml:space="preserve"> </w:t>
+      </w:r>
+      <w:r>
+        <w:rPr>
+          <w:rStyle w:val="Hyperlink"/>
+          <w:rFonts w:ascii="Garamond" w:eastAsia="Times New Roman" w:hAnsi="Garamond" w:cs="Times New Roman"/>
+          <w:bCs/>
+          <w:color w:val="000000" w:themeColor="text1"/>
+          <w:u w:val="none"/>
+        </w:rPr>
+        <w:t xml:space="preserve">at </w:t>
+      </w:r>
+      <w:r>
+        <w:rPr>
+          <w:rStyle w:val="Hyperlink"/>
+          <w:rFonts w:ascii="Garamond" w:eastAsia="Times New Roman" w:hAnsi="Garamond" w:cs="Times New Roman"/>
+          <w:bCs/>
+          <w:color w:val="000000" w:themeColor="text1"/>
+          <w:u w:val="none"/>
+        </w:rPr>
+        <w:t xml:space="preserve">AWS </w:t>
+      </w:r>
+      <w:r>
+        <w:rPr>
+          <w:rStyle w:val="Hyperlink"/>
+          <w:rFonts w:ascii="Garamond" w:eastAsia="Times New Roman" w:hAnsi="Garamond" w:cs="Times New Roman"/>
+          <w:bCs/>
+          <w:color w:val="000000" w:themeColor="text1"/>
+          <w:u w:val="none"/>
+        </w:rPr>
+        <w:t>re:Invent</w:t>
+      </w:r>
+      <w:r>
+        <w:rPr>
+          <w:rStyle w:val="Hyperlink"/>
+          <w:rFonts w:ascii="Garamond" w:eastAsia="Times New Roman" w:hAnsi="Garamond" w:cs="Times New Roman"/>
+          <w:bCs/>
+          <w:color w:val="000000" w:themeColor="text1"/>
+          <w:u w:val="none"/>
+        </w:rPr>
+        <w:t xml:space="preserve"> 2023</w:t>
+      </w:r>
+      <w:r>
+        <w:rPr>
           <w:rFonts w:ascii="Garamond" w:eastAsia="Times New Roman" w:hAnsi="Garamond" w:cs="Times New Roman"/>
           <w:bCs/>
         </w:rPr>
@@ -571,7 +641,14 @@
           <w:rFonts w:ascii="Garamond" w:eastAsia="Times New Roman" w:hAnsi="Garamond" w:cs="Times New Roman"/>
           <w:bCs/>
         </w:rPr>
-        <w:t xml:space="preserve"> &amp; Pull Requests</w:t>
+        <w:t>/</w:t>
+      </w:r>
+      <w:r>
+        <w:rPr>
+          <w:rFonts w:ascii="Garamond" w:eastAsia="Times New Roman" w:hAnsi="Garamond" w:cs="Times New Roman"/>
+          <w:bCs/>
+        </w:rPr>
+        <w:t>Pull Requests</w:t>
       </w:r>
       <w:r>
         <w:rPr>
@@ -599,40 +676,29 @@
           <w:rFonts w:ascii="Garamond" w:eastAsia="Times New Roman" w:hAnsi="Garamond" w:cs="Times New Roman"/>
           <w:bCs/>
         </w:rPr>
-        <w:t xml:space="preserve">AWS </w:t>
-      </w:r>
-      <w:r>
-        <w:rPr>
-          <w:rFonts w:ascii="Garamond" w:eastAsia="Times New Roman" w:hAnsi="Garamond" w:cs="Times New Roman"/>
-          <w:bCs/>
-        </w:rPr>
-        <w:t xml:space="preserve">Secrets Manager </w:t>
-      </w:r>
-      <w:proofErr w:type="spellStart"/>
-      <w:r>
-        <w:rPr>
-          <w:rFonts w:ascii="Garamond" w:eastAsia="Times New Roman" w:hAnsi="Garamond" w:cs="Times New Roman"/>
-          <w:bCs/>
-        </w:rPr>
-        <w:t>Github</w:t>
-      </w:r>
-      <w:proofErr w:type="spellEnd"/>
-      <w:r>
-        <w:rPr>
-          <w:rFonts w:ascii="Garamond" w:eastAsia="Times New Roman" w:hAnsi="Garamond" w:cs="Times New Roman"/>
-          <w:bCs/>
-        </w:rPr>
-        <w:t xml:space="preserve"> </w:t>
-      </w:r>
-      <w:proofErr w:type="spellStart"/>
-      <w:r>
-        <w:rPr>
-          <w:rFonts w:ascii="Garamond" w:eastAsia="Times New Roman" w:hAnsi="Garamond" w:cs="Times New Roman"/>
-          <w:bCs/>
-        </w:rPr>
-        <w:t>Repos.</w:t>
-      </w:r>
-      <w:proofErr w:type="spellEnd"/>
+        <w:t>ASM</w:t>
+      </w:r>
+      <w:r>
+        <w:rPr>
+          <w:rFonts w:ascii="Garamond" w:eastAsia="Times New Roman" w:hAnsi="Garamond" w:cs="Times New Roman"/>
+          <w:bCs/>
+        </w:rPr>
+        <w:t xml:space="preserve"> Git</w:t>
+      </w:r>
+      <w:r>
+        <w:rPr>
+          <w:rFonts w:ascii="Garamond" w:eastAsia="Times New Roman" w:hAnsi="Garamond" w:cs="Times New Roman"/>
+          <w:bCs/>
+        </w:rPr>
+        <w:t>H</w:t>
+      </w:r>
+      <w:r>
+        <w:rPr>
+          <w:rFonts w:ascii="Garamond" w:eastAsia="Times New Roman" w:hAnsi="Garamond" w:cs="Times New Roman"/>
+          <w:bCs/>
+        </w:rPr>
+        <w:t>ub Repos.</w:t>
+      </w:r>
     </w:p>
     <w:p>
       <w:pPr>
@@ -1144,7 +1210,21 @@
           <w:rFonts w:ascii="Garamond" w:eastAsia="Times New Roman" w:hAnsi="Garamond" w:cs="Times New Roman"/>
           <w:bCs/>
         </w:rPr>
-        <w:t xml:space="preserve">hours for 10+ Engineers by allowing them to “quarantine” bad data chunks on faulty dev </w:t>
+        <w:t xml:space="preserve">hours </w:t>
+      </w:r>
+      <w:r>
+        <w:rPr>
+          <w:rFonts w:ascii="Garamond" w:eastAsia="Times New Roman" w:hAnsi="Garamond" w:cs="Times New Roman"/>
+          <w:bCs/>
+        </w:rPr>
+        <w:t xml:space="preserve">weekly </w:t>
+      </w:r>
+      <w:r>
+        <w:rPr>
+          <w:rFonts w:ascii="Garamond" w:eastAsia="Times New Roman" w:hAnsi="Garamond" w:cs="Times New Roman"/>
+          <w:bCs/>
+        </w:rPr>
+        <w:t xml:space="preserve">for 10+ Engineers by allowing them to “quarantine” bad data chunks on faulty dev </w:t>
       </w:r>
       <w:r>
         <w:rPr>
@@ -1588,7 +1668,25 @@
           <w:rFonts w:ascii="Garamond" w:eastAsia="Times New Roman" w:hAnsi="Garamond" w:cs="Times New Roman"/>
         </w:rPr>
         <w:br/>
-        <w:t xml:space="preserve">Bachelor of Science, Computer Science (Minor: Business Analytics)                                           </w:t>
+        <w:t>Bachelor of Science, Computer Science (</w:t>
+      </w:r>
+      <w:r>
+        <w:rPr>
+          <w:rFonts w:ascii="Garamond" w:eastAsia="Times New Roman" w:hAnsi="Garamond" w:cs="Times New Roman"/>
+        </w:rPr>
+        <w:t>Data Science Specialization</w:t>
+      </w:r>
+      <w:r>
+        <w:rPr>
+          <w:rFonts w:ascii="Garamond" w:eastAsia="Times New Roman" w:hAnsi="Garamond" w:cs="Times New Roman"/>
+        </w:rPr>
+        <w:t xml:space="preserve">)                                        </w:t>
+      </w:r>
+      <w:r>
+        <w:rPr>
+          <w:rFonts w:ascii="Garamond" w:eastAsia="Times New Roman" w:hAnsi="Garamond" w:cs="Times New Roman"/>
+        </w:rPr>
+        <w:t xml:space="preserve"> </w:t>
       </w:r>
       <w:r>
         <w:rPr>
@@ -1738,12 +1836,6 @@
         </w:rPr>
         <w:t>, HTML/CSS</w:t>
       </w:r>
-      <w:r>
-        <w:rPr>
-          <w:rFonts w:ascii="Garamond" w:eastAsia="Times New Roman" w:hAnsi="Garamond" w:cs="Times New Roman"/>
-        </w:rPr>
-        <w:t>, Ruby</w:t>
-      </w:r>
     </w:p>
     <w:p>
       <w:pPr>
@@ -1776,7 +1868,13 @@
         <w:rPr>
           <w:rFonts w:ascii="Garamond" w:eastAsia="Times New Roman" w:hAnsi="Garamond" w:cs="Times New Roman"/>
         </w:rPr>
-        <w:t xml:space="preserve">Spring, </w:t>
+        <w:t>Spring</w:t>
+      </w:r>
+      <w:r>
+        <w:rPr>
+          <w:rFonts w:ascii="Garamond" w:eastAsia="Times New Roman" w:hAnsi="Garamond" w:cs="Times New Roman"/>
+        </w:rPr>
+        <w:t xml:space="preserve">, </w:t>
       </w:r>
       <w:r>
         <w:rPr>
@@ -1806,31 +1904,13 @@
         <w:rPr>
           <w:rFonts w:ascii="Garamond" w:eastAsia="Times New Roman" w:hAnsi="Garamond" w:cs="Times New Roman"/>
         </w:rPr>
-        <w:t>/scikit-learn/NLTK</w:t>
-      </w:r>
-      <w:r>
-        <w:rPr>
-          <w:rFonts w:ascii="Garamond" w:eastAsia="Times New Roman" w:hAnsi="Garamond" w:cs="Times New Roman"/>
-        </w:rPr>
-        <w:t xml:space="preserve">, </w:t>
-      </w:r>
-      <w:r>
-        <w:rPr>
-          <w:rFonts w:ascii="Garamond" w:eastAsia="Times New Roman" w:hAnsi="Garamond" w:cs="Times New Roman"/>
-        </w:rPr>
-        <w:t xml:space="preserve">Flask, </w:t>
-      </w:r>
-      <w:r>
-        <w:rPr>
-          <w:rFonts w:ascii="Garamond" w:eastAsia="Times New Roman" w:hAnsi="Garamond" w:cs="Times New Roman"/>
-        </w:rPr>
-        <w:t>Sass</w:t>
-      </w:r>
-      <w:r>
-        <w:rPr>
-          <w:rFonts w:ascii="Garamond" w:eastAsia="Times New Roman" w:hAnsi="Garamond" w:cs="Times New Roman"/>
-        </w:rPr>
-        <w:t>, Google Firebase</w:t>
+        <w:t>/scikit-learn</w:t>
+      </w:r>
+      <w:r>
+        <w:rPr>
+          <w:rFonts w:ascii="Garamond" w:eastAsia="Times New Roman" w:hAnsi="Garamond" w:cs="Times New Roman"/>
+        </w:rPr>
+        <w:t>/NLTK</w:t>
       </w:r>
     </w:p>
     <w:p>
@@ -1922,6 +2002,8 @@
       <w:r>
         <w:rPr>
           <w:rFonts w:ascii="Garamond" w:eastAsia="Times New Roman" w:hAnsi="Garamond" w:cs="Times New Roman"/>
+          <w:b/>
+          <w:bCs/>
         </w:rPr>
         <w:t>(</w:t>
       </w:r>
@@ -1930,6 +2012,8 @@
           <w:rPr>
             <w:rStyle w:val="Hyperlink"/>
             <w:rFonts w:ascii="Garamond" w:eastAsia="Times New Roman" w:hAnsi="Garamond" w:cs="Times New Roman"/>
+            <w:b/>
+            <w:bCs/>
           </w:rPr>
           <w:t>apex-pies.com</w:t>
         </w:r>
@@ -1937,6 +2021,8 @@
       <w:r>
         <w:rPr>
           <w:rFonts w:ascii="Garamond" w:eastAsia="Times New Roman" w:hAnsi="Garamond" w:cs="Times New Roman"/>
+          <w:b/>
+          <w:bCs/>
         </w:rPr>
         <w:t>)</w:t>
       </w:r>
@@ -1962,7 +2048,19 @@
         <w:rPr>
           <w:rFonts w:ascii="Garamond" w:eastAsia="Times New Roman" w:hAnsi="Garamond" w:cs="Times New Roman"/>
         </w:rPr>
-        <w:t>ReactJS/Flask/</w:t>
+        <w:t>ReactJS/Flask</w:t>
+      </w:r>
+      <w:r>
+        <w:rPr>
+          <w:rFonts w:ascii="Garamond" w:eastAsia="Times New Roman" w:hAnsi="Garamond" w:cs="Times New Roman"/>
+        </w:rPr>
+        <w:t>/Sass</w:t>
+      </w:r>
+      <w:r>
+        <w:rPr>
+          <w:rFonts w:ascii="Garamond" w:eastAsia="Times New Roman" w:hAnsi="Garamond" w:cs="Times New Roman"/>
+        </w:rPr>
+        <w:t>/</w:t>
       </w:r>
       <w:r>
         <w:rPr>
@@ -2084,6 +2182,12 @@
         <w:rPr>
           <w:rFonts w:ascii="Garamond" w:eastAsia="Times New Roman" w:hAnsi="Garamond" w:cs="Times New Roman"/>
         </w:rPr>
+        <w:t xml:space="preserve">a </w:t>
+      </w:r>
+      <w:r>
+        <w:rPr>
+          <w:rFonts w:ascii="Garamond" w:eastAsia="Times New Roman" w:hAnsi="Garamond" w:cs="Times New Roman"/>
+        </w:rPr>
         <w:t xml:space="preserve">Flask </w:t>
       </w:r>
       <w:r>
@@ -2102,7 +2206,7 @@
         <w:rPr>
           <w:rFonts w:ascii="Garamond" w:eastAsia="Times New Roman" w:hAnsi="Garamond" w:cs="Times New Roman"/>
         </w:rPr>
-        <w:t>: ECS, ECR, ELB, Route53, ACM.</w:t>
+        <w:t>: ECS, ECR, ELB, Route53.</w:t>
       </w:r>
     </w:p>
     <w:p>
@@ -3178,7 +3282,31 @@
         <w:rPr>
           <w:rFonts w:ascii="Garamond" w:hAnsi="Garamond" w:cs="Times New Roman"/>
         </w:rPr>
-        <w:t>initiatives like Mid-Year &amp; End-of-Year surveys</w:t>
+        <w:t xml:space="preserve">initiatives like </w:t>
+      </w:r>
+      <w:r>
+        <w:rPr>
+          <w:rFonts w:ascii="Garamond" w:hAnsi="Garamond" w:cs="Times New Roman"/>
+        </w:rPr>
+        <w:t xml:space="preserve">semi-annual </w:t>
+      </w:r>
+      <w:r>
+        <w:rPr>
+          <w:rFonts w:ascii="Garamond" w:hAnsi="Garamond" w:cs="Times New Roman"/>
+        </w:rPr>
+        <w:t>holistic</w:t>
+      </w:r>
+      <w:r>
+        <w:rPr>
+          <w:rFonts w:ascii="Garamond" w:hAnsi="Garamond" w:cs="Times New Roman"/>
+        </w:rPr>
+        <w:t xml:space="preserve"> </w:t>
+      </w:r>
+      <w:r>
+        <w:rPr>
+          <w:rFonts w:ascii="Garamond" w:hAnsi="Garamond" w:cs="Times New Roman"/>
+        </w:rPr>
+        <w:t>surveys</w:t>
       </w:r>
       <w:r>
         <w:rPr>

</xml_diff>

<commit_message>
update july 20 2024
</commit_message>
<xml_diff>
--- a/resumes/Adithya Solai Resume.docx
+++ b/resumes/Adithya Solai Resume.docx
@@ -1,6 +1,6 @@
 
 <file path=word/document.xml><?xml version="1.0" encoding="utf-8"?>
-<w:document xmlns:wpc="http://schemas.microsoft.com/office/word/2010/wordprocessingCanvas" xmlns:cx="http://schemas.microsoft.com/office/drawing/2014/chartex" xmlns:cx1="http://schemas.microsoft.com/office/drawing/2015/9/8/chartex" xmlns:cx2="http://schemas.microsoft.com/office/drawing/2015/10/21/chartex" xmlns:cx3="http://schemas.microsoft.com/office/drawing/2016/5/9/chartex" xmlns:cx4="http://schemas.microsoft.com/office/drawing/2016/5/10/chartex" xmlns:cx5="http://schemas.microsoft.com/office/drawing/2016/5/11/chartex" xmlns:cx6="http://schemas.microsoft.com/office/drawing/2016/5/12/chartex" xmlns:cx7="http://schemas.microsoft.com/office/drawing/2016/5/13/chartex" xmlns:cx8="http://schemas.microsoft.com/office/drawing/2016/5/14/chartex" xmlns:mc="http://schemas.openxmlformats.org/markup-compatibility/2006" xmlns:aink="http://schemas.microsoft.com/office/drawing/2016/ink" xmlns:am3d="http://schemas.microsoft.com/office/drawing/2017/model3d" xmlns:o="urn:schemas-microsoft-com:office:office" xmlns:oel="http://schemas.microsoft.com/office/2019/extlst" xmlns:r="http://schemas.openxmlformats.org/officeDocument/2006/relationships" xmlns:m="http://schemas.openxmlformats.org/officeDocument/2006/math" xmlns:v="urn:schemas-microsoft-com:vml" xmlns:wp14="http://schemas.microsoft.com/office/word/2010/wordprocessingDrawing" xmlns:wp="http://schemas.openxmlformats.org/drawingml/2006/wordprocessingDrawing" xmlns:w10="urn:schemas-microsoft-com:office:word" xmlns:w="http://schemas.openxmlformats.org/wordprocessingml/2006/main" xmlns:w14="http://schemas.microsoft.com/office/word/2010/wordml" xmlns:w15="http://schemas.microsoft.com/office/word/2012/wordml" xmlns:w16cex="http://schemas.microsoft.com/office/word/2018/wordml/cex" xmlns:w16cid="http://schemas.microsoft.com/office/word/2016/wordml/cid" xmlns:w16="http://schemas.microsoft.com/office/word/2018/wordml" xmlns:w16sdtdh="http://schemas.microsoft.com/office/word/2020/wordml/sdtdatahash" xmlns:w16se="http://schemas.microsoft.com/office/word/2015/wordml/symex" xmlns:wpg="http://schemas.microsoft.com/office/word/2010/wordprocessingGroup" xmlns:wpi="http://schemas.microsoft.com/office/word/2010/wordprocessingInk" xmlns:wne="http://schemas.microsoft.com/office/word/2006/wordml" xmlns:wps="http://schemas.microsoft.com/office/word/2010/wordprocessingShape" mc:Ignorable="w14 w15 w16se w16cid w16 w16cex w16sdtdh wp14">
+<w:document xmlns:wpc="http://schemas.microsoft.com/office/word/2010/wordprocessingCanvas" xmlns:cx="http://schemas.microsoft.com/office/drawing/2014/chartex" xmlns:cx1="http://schemas.microsoft.com/office/drawing/2015/9/8/chartex" xmlns:cx2="http://schemas.microsoft.com/office/drawing/2015/10/21/chartex" xmlns:cx3="http://schemas.microsoft.com/office/drawing/2016/5/9/chartex" xmlns:cx4="http://schemas.microsoft.com/office/drawing/2016/5/10/chartex" xmlns:cx5="http://schemas.microsoft.com/office/drawing/2016/5/11/chartex" xmlns:cx6="http://schemas.microsoft.com/office/drawing/2016/5/12/chartex" xmlns:cx7="http://schemas.microsoft.com/office/drawing/2016/5/13/chartex" xmlns:cx8="http://schemas.microsoft.com/office/drawing/2016/5/14/chartex" xmlns:mc="http://schemas.openxmlformats.org/markup-compatibility/2006" xmlns:aink="http://schemas.microsoft.com/office/drawing/2016/ink" xmlns:am3d="http://schemas.microsoft.com/office/drawing/2017/model3d" xmlns:o="urn:schemas-microsoft-com:office:office" xmlns:oel="http://schemas.microsoft.com/office/2019/extlst" xmlns:r="http://schemas.openxmlformats.org/officeDocument/2006/relationships" xmlns:m="http://schemas.openxmlformats.org/officeDocument/2006/math" xmlns:v="urn:schemas-microsoft-com:vml" xmlns:wp14="http://schemas.microsoft.com/office/word/2010/wordprocessingDrawing" xmlns:wp="http://schemas.openxmlformats.org/drawingml/2006/wordprocessingDrawing" xmlns:w10="urn:schemas-microsoft-com:office:word" xmlns:w="http://schemas.openxmlformats.org/wordprocessingml/2006/main" xmlns:w14="http://schemas.microsoft.com/office/word/2010/wordml" xmlns:w15="http://schemas.microsoft.com/office/word/2012/wordml" xmlns:w16cex="http://schemas.microsoft.com/office/word/2018/wordml/cex" xmlns:w16cid="http://schemas.microsoft.com/office/word/2016/wordml/cid" xmlns:w16="http://schemas.microsoft.com/office/word/2018/wordml" xmlns:w16du="http://schemas.microsoft.com/office/word/2023/wordml/word16du" xmlns:w16sdtdh="http://schemas.microsoft.com/office/word/2020/wordml/sdtdatahash" xmlns:w16se="http://schemas.microsoft.com/office/word/2015/wordml/symex" xmlns:wpg="http://schemas.microsoft.com/office/word/2010/wordprocessingGroup" xmlns:wpi="http://schemas.microsoft.com/office/word/2010/wordprocessingInk" xmlns:wne="http://schemas.microsoft.com/office/word/2006/wordml" xmlns:wps="http://schemas.microsoft.com/office/word/2010/wordprocessingShape" mc:Ignorable="w14 w15 w16se w16cid w16 w16cex w16sdtdh w16du wp14">
   <w:body>
     <w:p>
       <w:pPr>
@@ -314,6 +314,13 @@
           <w:bCs/>
         </w:rPr>
         <w:t>.</w:t>
+      </w:r>
+      <w:r>
+        <w:rPr>
+          <w:rFonts w:ascii="Garamond" w:eastAsia="Times New Roman" w:hAnsi="Garamond" w:cs="Times New Roman"/>
+          <w:bCs/>
+        </w:rPr>
+        <w:t xml:space="preserve"> All new RDS instances since launch use this integration by default when rotation is configured on any database users.</w:t>
       </w:r>
     </w:p>
     <w:p>
@@ -404,7 +411,14 @@
           <w:rFonts w:ascii="Garamond" w:eastAsia="Times New Roman" w:hAnsi="Garamond" w:cs="Times New Roman"/>
           <w:bCs/>
         </w:rPr>
-        <w:t xml:space="preserve">Wrote an </w:t>
+        <w:t>Published</w:t>
+      </w:r>
+      <w:r>
+        <w:rPr>
+          <w:rFonts w:ascii="Garamond" w:eastAsia="Times New Roman" w:hAnsi="Garamond" w:cs="Times New Roman"/>
+          <w:bCs/>
+        </w:rPr>
+        <w:t xml:space="preserve"> an </w:t>
       </w:r>
       <w:hyperlink r:id="rId10" w:history="1">
         <w:r>
@@ -471,7 +485,14 @@
           <w:rFonts w:ascii="Garamond" w:eastAsia="Times New Roman" w:hAnsi="Garamond" w:cs="Times New Roman"/>
           <w:bCs/>
         </w:rPr>
-        <w:t xml:space="preserve">Developed </w:t>
+        <w:t>Implemented</w:t>
+      </w:r>
+      <w:r>
+        <w:rPr>
+          <w:rFonts w:ascii="Garamond" w:eastAsia="Times New Roman" w:hAnsi="Garamond" w:cs="Times New Roman"/>
+          <w:bCs/>
+        </w:rPr>
+        <w:t xml:space="preserve"> </w:t>
       </w:r>
       <w:r>
         <w:rPr>
@@ -589,7 +610,21 @@
           <w:rFonts w:ascii="Garamond" w:eastAsia="Times New Roman" w:hAnsi="Garamond" w:cs="Times New Roman"/>
           <w:bCs/>
         </w:rPr>
-        <w:t xml:space="preserve">Created a hybrid secret rotation strategy to meet compliance requirements and wrote a </w:t>
+        <w:t>Created a hybrid secret rotation strategy to meet compliance requirements and</w:t>
+      </w:r>
+      <w:r>
+        <w:rPr>
+          <w:rFonts w:ascii="Garamond" w:eastAsia="Times New Roman" w:hAnsi="Garamond" w:cs="Times New Roman"/>
+          <w:bCs/>
+        </w:rPr>
+        <w:t xml:space="preserve"> authored</w:t>
+      </w:r>
+      <w:r>
+        <w:rPr>
+          <w:rFonts w:ascii="Garamond" w:eastAsia="Times New Roman" w:hAnsi="Garamond" w:cs="Times New Roman"/>
+          <w:bCs/>
+        </w:rPr>
+        <w:t xml:space="preserve"> a </w:t>
       </w:r>
       <w:hyperlink r:id="rId12" w:history="1">
         <w:r>
@@ -1528,7 +1563,28 @@
           <w:rFonts w:ascii="Garamond" w:eastAsia="Times New Roman" w:hAnsi="Garamond" w:cs="Times New Roman"/>
           <w:bCs/>
         </w:rPr>
-        <w:t xml:space="preserve">Built and presented 10 lectures on Git, Code Reviews, Unit Testing, </w:t>
+        <w:t>Designed</w:t>
+      </w:r>
+      <w:r>
+        <w:rPr>
+          <w:rFonts w:ascii="Garamond" w:eastAsia="Times New Roman" w:hAnsi="Garamond" w:cs="Times New Roman"/>
+          <w:bCs/>
+        </w:rPr>
+        <w:t xml:space="preserve"> </w:t>
+      </w:r>
+      <w:r>
+        <w:rPr>
+          <w:rFonts w:ascii="Garamond" w:eastAsia="Times New Roman" w:hAnsi="Garamond" w:cs="Times New Roman"/>
+          <w:bCs/>
+        </w:rPr>
+        <w:t>a curriculum with</w:t>
+      </w:r>
+      <w:r>
+        <w:rPr>
+          <w:rFonts w:ascii="Garamond" w:eastAsia="Times New Roman" w:hAnsi="Garamond" w:cs="Times New Roman"/>
+          <w:bCs/>
+        </w:rPr>
+        <w:t xml:space="preserve"> 10 lectures on Git, Code Reviews, Unit Testing, </w:t>
       </w:r>
       <w:r>
         <w:rPr>
@@ -2155,7 +2211,13 @@
         <w:rPr>
           <w:rFonts w:ascii="Garamond" w:eastAsia="Times New Roman" w:hAnsi="Garamond" w:cs="Times New Roman"/>
         </w:rPr>
-        <w:t>The app also allows users to create an account and save their pies for later.</w:t>
+        <w:t>Users can also</w:t>
+      </w:r>
+      <w:r>
+        <w:rPr>
+          <w:rFonts w:ascii="Garamond" w:eastAsia="Times New Roman" w:hAnsi="Garamond" w:cs="Times New Roman"/>
+        </w:rPr>
+        <w:t xml:space="preserve"> create an account and save their pies for later.</w:t>
       </w:r>
     </w:p>
     <w:p>
@@ -3636,13 +3698,13 @@
         <w:rPr>
           <w:rFonts w:ascii="Garamond" w:hAnsi="Garamond" w:cs="Times New Roman"/>
         </w:rPr>
-        <w:t xml:space="preserve">, Relative Valuation, </w:t>
-      </w:r>
-      <w:r>
-        <w:rPr>
-          <w:rFonts w:ascii="Garamond" w:hAnsi="Garamond" w:cs="Times New Roman"/>
-        </w:rPr>
-        <w:t xml:space="preserve">etc.) </w:t>
+        <w:t>, Relative Valuation</w:t>
+      </w:r>
+      <w:r>
+        <w:rPr>
+          <w:rFonts w:ascii="Garamond" w:hAnsi="Garamond" w:cs="Times New Roman"/>
+        </w:rPr>
+        <w:t xml:space="preserve">) </w:t>
       </w:r>
       <w:r>
         <w:rPr>
@@ -3688,7 +3750,7 @@
 </file>
 
 <file path=word/endnotes.xml><?xml version="1.0" encoding="utf-8"?>
-<w:endnotes xmlns:wpc="http://schemas.microsoft.com/office/word/2010/wordprocessingCanvas" xmlns:cx="http://schemas.microsoft.com/office/drawing/2014/chartex" xmlns:cx1="http://schemas.microsoft.com/office/drawing/2015/9/8/chartex" xmlns:cx2="http://schemas.microsoft.com/office/drawing/2015/10/21/chartex" xmlns:cx3="http://schemas.microsoft.com/office/drawing/2016/5/9/chartex" xmlns:cx4="http://schemas.microsoft.com/office/drawing/2016/5/10/chartex" xmlns:cx5="http://schemas.microsoft.com/office/drawing/2016/5/11/chartex" xmlns:cx6="http://schemas.microsoft.com/office/drawing/2016/5/12/chartex" xmlns:cx7="http://schemas.microsoft.com/office/drawing/2016/5/13/chartex" xmlns:cx8="http://schemas.microsoft.com/office/drawing/2016/5/14/chartex" xmlns:mc="http://schemas.openxmlformats.org/markup-compatibility/2006" xmlns:aink="http://schemas.microsoft.com/office/drawing/2016/ink" xmlns:am3d="http://schemas.microsoft.com/office/drawing/2017/model3d" xmlns:o="urn:schemas-microsoft-com:office:office" xmlns:oel="http://schemas.microsoft.com/office/2019/extlst" xmlns:r="http://schemas.openxmlformats.org/officeDocument/2006/relationships" xmlns:m="http://schemas.openxmlformats.org/officeDocument/2006/math" xmlns:v="urn:schemas-microsoft-com:vml" xmlns:wp14="http://schemas.microsoft.com/office/word/2010/wordprocessingDrawing" xmlns:wp="http://schemas.openxmlformats.org/drawingml/2006/wordprocessingDrawing" xmlns:w10="urn:schemas-microsoft-com:office:word" xmlns:w="http://schemas.openxmlformats.org/wordprocessingml/2006/main" xmlns:w14="http://schemas.microsoft.com/office/word/2010/wordml" xmlns:w15="http://schemas.microsoft.com/office/word/2012/wordml" xmlns:w16cex="http://schemas.microsoft.com/office/word/2018/wordml/cex" xmlns:w16cid="http://schemas.microsoft.com/office/word/2016/wordml/cid" xmlns:w16="http://schemas.microsoft.com/office/word/2018/wordml" xmlns:w16sdtdh="http://schemas.microsoft.com/office/word/2020/wordml/sdtdatahash" xmlns:w16se="http://schemas.microsoft.com/office/word/2015/wordml/symex" xmlns:wpg="http://schemas.microsoft.com/office/word/2010/wordprocessingGroup" xmlns:wpi="http://schemas.microsoft.com/office/word/2010/wordprocessingInk" xmlns:wne="http://schemas.microsoft.com/office/word/2006/wordml" xmlns:wps="http://schemas.microsoft.com/office/word/2010/wordprocessingShape" mc:Ignorable="w14 w15 w16se w16cid w16 w16cex w16sdtdh wp14">
+<w:endnotes xmlns:wpc="http://schemas.microsoft.com/office/word/2010/wordprocessingCanvas" xmlns:cx="http://schemas.microsoft.com/office/drawing/2014/chartex" xmlns:cx1="http://schemas.microsoft.com/office/drawing/2015/9/8/chartex" xmlns:cx2="http://schemas.microsoft.com/office/drawing/2015/10/21/chartex" xmlns:cx3="http://schemas.microsoft.com/office/drawing/2016/5/9/chartex" xmlns:cx4="http://schemas.microsoft.com/office/drawing/2016/5/10/chartex" xmlns:cx5="http://schemas.microsoft.com/office/drawing/2016/5/11/chartex" xmlns:cx6="http://schemas.microsoft.com/office/drawing/2016/5/12/chartex" xmlns:cx7="http://schemas.microsoft.com/office/drawing/2016/5/13/chartex" xmlns:cx8="http://schemas.microsoft.com/office/drawing/2016/5/14/chartex" xmlns:mc="http://schemas.openxmlformats.org/markup-compatibility/2006" xmlns:aink="http://schemas.microsoft.com/office/drawing/2016/ink" xmlns:am3d="http://schemas.microsoft.com/office/drawing/2017/model3d" xmlns:o="urn:schemas-microsoft-com:office:office" xmlns:oel="http://schemas.microsoft.com/office/2019/extlst" xmlns:r="http://schemas.openxmlformats.org/officeDocument/2006/relationships" xmlns:m="http://schemas.openxmlformats.org/officeDocument/2006/math" xmlns:v="urn:schemas-microsoft-com:vml" xmlns:wp14="http://schemas.microsoft.com/office/word/2010/wordprocessingDrawing" xmlns:wp="http://schemas.openxmlformats.org/drawingml/2006/wordprocessingDrawing" xmlns:w10="urn:schemas-microsoft-com:office:word" xmlns:w="http://schemas.openxmlformats.org/wordprocessingml/2006/main" xmlns:w14="http://schemas.microsoft.com/office/word/2010/wordml" xmlns:w15="http://schemas.microsoft.com/office/word/2012/wordml" xmlns:w16cex="http://schemas.microsoft.com/office/word/2018/wordml/cex" xmlns:w16cid="http://schemas.microsoft.com/office/word/2016/wordml/cid" xmlns:w16="http://schemas.microsoft.com/office/word/2018/wordml" xmlns:w16du="http://schemas.microsoft.com/office/word/2023/wordml/word16du" xmlns:w16sdtdh="http://schemas.microsoft.com/office/word/2020/wordml/sdtdatahash" xmlns:w16se="http://schemas.microsoft.com/office/word/2015/wordml/symex" xmlns:wpg="http://schemas.microsoft.com/office/word/2010/wordprocessingGroup" xmlns:wpi="http://schemas.microsoft.com/office/word/2010/wordprocessingInk" xmlns:wne="http://schemas.microsoft.com/office/word/2006/wordml" xmlns:wps="http://schemas.microsoft.com/office/word/2010/wordprocessingShape" mc:Ignorable="w14 w15 w16se w16cid w16 w16cex w16sdtdh w16du wp14">
   <w:endnote w:type="separator" w:id="-1">
     <w:p>
       <w:pPr>
@@ -3713,7 +3775,7 @@
 </file>
 
 <file path=word/footnotes.xml><?xml version="1.0" encoding="utf-8"?>
-<w:footnotes xmlns:wpc="http://schemas.microsoft.com/office/word/2010/wordprocessingCanvas" xmlns:cx="http://schemas.microsoft.com/office/drawing/2014/chartex" xmlns:cx1="http://schemas.microsoft.com/office/drawing/2015/9/8/chartex" xmlns:cx2="http://schemas.microsoft.com/office/drawing/2015/10/21/chartex" xmlns:cx3="http://schemas.microsoft.com/office/drawing/2016/5/9/chartex" xmlns:cx4="http://schemas.microsoft.com/office/drawing/2016/5/10/chartex" xmlns:cx5="http://schemas.microsoft.com/office/drawing/2016/5/11/chartex" xmlns:cx6="http://schemas.microsoft.com/office/drawing/2016/5/12/chartex" xmlns:cx7="http://schemas.microsoft.com/office/drawing/2016/5/13/chartex" xmlns:cx8="http://schemas.microsoft.com/office/drawing/2016/5/14/chartex" xmlns:mc="http://schemas.openxmlformats.org/markup-compatibility/2006" xmlns:aink="http://schemas.microsoft.com/office/drawing/2016/ink" xmlns:am3d="http://schemas.microsoft.com/office/drawing/2017/model3d" xmlns:o="urn:schemas-microsoft-com:office:office" xmlns:oel="http://schemas.microsoft.com/office/2019/extlst" xmlns:r="http://schemas.openxmlformats.org/officeDocument/2006/relationships" xmlns:m="http://schemas.openxmlformats.org/officeDocument/2006/math" xmlns:v="urn:schemas-microsoft-com:vml" xmlns:wp14="http://schemas.microsoft.com/office/word/2010/wordprocessingDrawing" xmlns:wp="http://schemas.openxmlformats.org/drawingml/2006/wordprocessingDrawing" xmlns:w10="urn:schemas-microsoft-com:office:word" xmlns:w="http://schemas.openxmlformats.org/wordprocessingml/2006/main" xmlns:w14="http://schemas.microsoft.com/office/word/2010/wordml" xmlns:w15="http://schemas.microsoft.com/office/word/2012/wordml" xmlns:w16cex="http://schemas.microsoft.com/office/word/2018/wordml/cex" xmlns:w16cid="http://schemas.microsoft.com/office/word/2016/wordml/cid" xmlns:w16="http://schemas.microsoft.com/office/word/2018/wordml" xmlns:w16sdtdh="http://schemas.microsoft.com/office/word/2020/wordml/sdtdatahash" xmlns:w16se="http://schemas.microsoft.com/office/word/2015/wordml/symex" xmlns:wpg="http://schemas.microsoft.com/office/word/2010/wordprocessingGroup" xmlns:wpi="http://schemas.microsoft.com/office/word/2010/wordprocessingInk" xmlns:wne="http://schemas.microsoft.com/office/word/2006/wordml" xmlns:wps="http://schemas.microsoft.com/office/word/2010/wordprocessingShape" mc:Ignorable="w14 w15 w16se w16cid w16 w16cex w16sdtdh wp14">
+<w:footnotes xmlns:wpc="http://schemas.microsoft.com/office/word/2010/wordprocessingCanvas" xmlns:cx="http://schemas.microsoft.com/office/drawing/2014/chartex" xmlns:cx1="http://schemas.microsoft.com/office/drawing/2015/9/8/chartex" xmlns:cx2="http://schemas.microsoft.com/office/drawing/2015/10/21/chartex" xmlns:cx3="http://schemas.microsoft.com/office/drawing/2016/5/9/chartex" xmlns:cx4="http://schemas.microsoft.com/office/drawing/2016/5/10/chartex" xmlns:cx5="http://schemas.microsoft.com/office/drawing/2016/5/11/chartex" xmlns:cx6="http://schemas.microsoft.com/office/drawing/2016/5/12/chartex" xmlns:cx7="http://schemas.microsoft.com/office/drawing/2016/5/13/chartex" xmlns:cx8="http://schemas.microsoft.com/office/drawing/2016/5/14/chartex" xmlns:mc="http://schemas.openxmlformats.org/markup-compatibility/2006" xmlns:aink="http://schemas.microsoft.com/office/drawing/2016/ink" xmlns:am3d="http://schemas.microsoft.com/office/drawing/2017/model3d" xmlns:o="urn:schemas-microsoft-com:office:office" xmlns:oel="http://schemas.microsoft.com/office/2019/extlst" xmlns:r="http://schemas.openxmlformats.org/officeDocument/2006/relationships" xmlns:m="http://schemas.openxmlformats.org/officeDocument/2006/math" xmlns:v="urn:schemas-microsoft-com:vml" xmlns:wp14="http://schemas.microsoft.com/office/word/2010/wordprocessingDrawing" xmlns:wp="http://schemas.openxmlformats.org/drawingml/2006/wordprocessingDrawing" xmlns:w10="urn:schemas-microsoft-com:office:word" xmlns:w="http://schemas.openxmlformats.org/wordprocessingml/2006/main" xmlns:w14="http://schemas.microsoft.com/office/word/2010/wordml" xmlns:w15="http://schemas.microsoft.com/office/word/2012/wordml" xmlns:w16cex="http://schemas.microsoft.com/office/word/2018/wordml/cex" xmlns:w16cid="http://schemas.microsoft.com/office/word/2016/wordml/cid" xmlns:w16="http://schemas.microsoft.com/office/word/2018/wordml" xmlns:w16du="http://schemas.microsoft.com/office/word/2023/wordml/word16du" xmlns:w16sdtdh="http://schemas.microsoft.com/office/word/2020/wordml/sdtdatahash" xmlns:w16se="http://schemas.microsoft.com/office/word/2015/wordml/symex" xmlns:wpg="http://schemas.microsoft.com/office/word/2010/wordprocessingGroup" xmlns:wpi="http://schemas.microsoft.com/office/word/2010/wordprocessingInk" xmlns:wne="http://schemas.microsoft.com/office/word/2006/wordml" xmlns:wps="http://schemas.microsoft.com/office/word/2010/wordprocessingShape" mc:Ignorable="w14 w15 w16se w16cid w16 w16cex w16sdtdh w16du wp14">
   <w:footnote w:type="separator" w:id="-1">
     <w:p>
       <w:pPr>
@@ -3738,7 +3800,7 @@
 </file>
 
 <file path=word/header1.xml><?xml version="1.0" encoding="utf-8"?>
-<w:hdr xmlns:wpc="http://schemas.microsoft.com/office/word/2010/wordprocessingCanvas" xmlns:cx="http://schemas.microsoft.com/office/drawing/2014/chartex" xmlns:cx1="http://schemas.microsoft.com/office/drawing/2015/9/8/chartex" xmlns:cx2="http://schemas.microsoft.com/office/drawing/2015/10/21/chartex" xmlns:cx3="http://schemas.microsoft.com/office/drawing/2016/5/9/chartex" xmlns:cx4="http://schemas.microsoft.com/office/drawing/2016/5/10/chartex" xmlns:cx5="http://schemas.microsoft.com/office/drawing/2016/5/11/chartex" xmlns:cx6="http://schemas.microsoft.com/office/drawing/2016/5/12/chartex" xmlns:cx7="http://schemas.microsoft.com/office/drawing/2016/5/13/chartex" xmlns:cx8="http://schemas.microsoft.com/office/drawing/2016/5/14/chartex" xmlns:mc="http://schemas.openxmlformats.org/markup-compatibility/2006" xmlns:aink="http://schemas.microsoft.com/office/drawing/2016/ink" xmlns:am3d="http://schemas.microsoft.com/office/drawing/2017/model3d" xmlns:o="urn:schemas-microsoft-com:office:office" xmlns:oel="http://schemas.microsoft.com/office/2019/extlst" xmlns:r="http://schemas.openxmlformats.org/officeDocument/2006/relationships" xmlns:m="http://schemas.openxmlformats.org/officeDocument/2006/math" xmlns:v="urn:schemas-microsoft-com:vml" xmlns:wp14="http://schemas.microsoft.com/office/word/2010/wordprocessingDrawing" xmlns:wp="http://schemas.openxmlformats.org/drawingml/2006/wordprocessingDrawing" xmlns:w10="urn:schemas-microsoft-com:office:word" xmlns:w="http://schemas.openxmlformats.org/wordprocessingml/2006/main" xmlns:w14="http://schemas.microsoft.com/office/word/2010/wordml" xmlns:w15="http://schemas.microsoft.com/office/word/2012/wordml" xmlns:w16cex="http://schemas.microsoft.com/office/word/2018/wordml/cex" xmlns:w16cid="http://schemas.microsoft.com/office/word/2016/wordml/cid" xmlns:w16="http://schemas.microsoft.com/office/word/2018/wordml" xmlns:w16sdtdh="http://schemas.microsoft.com/office/word/2020/wordml/sdtdatahash" xmlns:w16se="http://schemas.microsoft.com/office/word/2015/wordml/symex" xmlns:wpg="http://schemas.microsoft.com/office/word/2010/wordprocessingGroup" xmlns:wpi="http://schemas.microsoft.com/office/word/2010/wordprocessingInk" xmlns:wne="http://schemas.microsoft.com/office/word/2006/wordml" xmlns:wps="http://schemas.microsoft.com/office/word/2010/wordprocessingShape" mc:Ignorable="w14 w15 w16se w16cid w16 w16cex w16sdtdh wp14">
+<w:hdr xmlns:wpc="http://schemas.microsoft.com/office/word/2010/wordprocessingCanvas" xmlns:cx="http://schemas.microsoft.com/office/drawing/2014/chartex" xmlns:cx1="http://schemas.microsoft.com/office/drawing/2015/9/8/chartex" xmlns:cx2="http://schemas.microsoft.com/office/drawing/2015/10/21/chartex" xmlns:cx3="http://schemas.microsoft.com/office/drawing/2016/5/9/chartex" xmlns:cx4="http://schemas.microsoft.com/office/drawing/2016/5/10/chartex" xmlns:cx5="http://schemas.microsoft.com/office/drawing/2016/5/11/chartex" xmlns:cx6="http://schemas.microsoft.com/office/drawing/2016/5/12/chartex" xmlns:cx7="http://schemas.microsoft.com/office/drawing/2016/5/13/chartex" xmlns:cx8="http://schemas.microsoft.com/office/drawing/2016/5/14/chartex" xmlns:mc="http://schemas.openxmlformats.org/markup-compatibility/2006" xmlns:aink="http://schemas.microsoft.com/office/drawing/2016/ink" xmlns:am3d="http://schemas.microsoft.com/office/drawing/2017/model3d" xmlns:o="urn:schemas-microsoft-com:office:office" xmlns:oel="http://schemas.microsoft.com/office/2019/extlst" xmlns:r="http://schemas.openxmlformats.org/officeDocument/2006/relationships" xmlns:m="http://schemas.openxmlformats.org/officeDocument/2006/math" xmlns:v="urn:schemas-microsoft-com:vml" xmlns:wp14="http://schemas.microsoft.com/office/word/2010/wordprocessingDrawing" xmlns:wp="http://schemas.openxmlformats.org/drawingml/2006/wordprocessingDrawing" xmlns:w10="urn:schemas-microsoft-com:office:word" xmlns:w="http://schemas.openxmlformats.org/wordprocessingml/2006/main" xmlns:w14="http://schemas.microsoft.com/office/word/2010/wordml" xmlns:w15="http://schemas.microsoft.com/office/word/2012/wordml" xmlns:w16cex="http://schemas.microsoft.com/office/word/2018/wordml/cex" xmlns:w16cid="http://schemas.microsoft.com/office/word/2016/wordml/cid" xmlns:w16="http://schemas.microsoft.com/office/word/2018/wordml" xmlns:w16du="http://schemas.microsoft.com/office/word/2023/wordml/word16du" xmlns:w16sdtdh="http://schemas.microsoft.com/office/word/2020/wordml/sdtdatahash" xmlns:w16se="http://schemas.microsoft.com/office/word/2015/wordml/symex" xmlns:wpg="http://schemas.microsoft.com/office/word/2010/wordprocessingGroup" xmlns:wpi="http://schemas.microsoft.com/office/word/2010/wordprocessingInk" xmlns:wne="http://schemas.microsoft.com/office/word/2006/wordml" xmlns:wps="http://schemas.microsoft.com/office/word/2010/wordprocessingShape" mc:Ignorable="w14 w15 w16se w16cid w16 w16cex w16sdtdh w16du wp14">
   <w:p>
     <w:pPr>
       <w:pStyle w:val="Header"/>
@@ -3930,7 +3992,7 @@
 </file>
 
 <file path=word/numbering.xml><?xml version="1.0" encoding="utf-8"?>
-<w:numbering xmlns:wpc="http://schemas.microsoft.com/office/word/2010/wordprocessingCanvas" xmlns:cx="http://schemas.microsoft.com/office/drawing/2014/chartex" xmlns:cx1="http://schemas.microsoft.com/office/drawing/2015/9/8/chartex" xmlns:cx2="http://schemas.microsoft.com/office/drawing/2015/10/21/chartex" xmlns:cx3="http://schemas.microsoft.com/office/drawing/2016/5/9/chartex" xmlns:cx4="http://schemas.microsoft.com/office/drawing/2016/5/10/chartex" xmlns:cx5="http://schemas.microsoft.com/office/drawing/2016/5/11/chartex" xmlns:cx6="http://schemas.microsoft.com/office/drawing/2016/5/12/chartex" xmlns:cx7="http://schemas.microsoft.com/office/drawing/2016/5/13/chartex" xmlns:cx8="http://schemas.microsoft.com/office/drawing/2016/5/14/chartex" xmlns:mc="http://schemas.openxmlformats.org/markup-compatibility/2006" xmlns:aink="http://schemas.microsoft.com/office/drawing/2016/ink" xmlns:am3d="http://schemas.microsoft.com/office/drawing/2017/model3d" xmlns:o="urn:schemas-microsoft-com:office:office" xmlns:oel="http://schemas.microsoft.com/office/2019/extlst" xmlns:r="http://schemas.openxmlformats.org/officeDocument/2006/relationships" xmlns:m="http://schemas.openxmlformats.org/officeDocument/2006/math" xmlns:v="urn:schemas-microsoft-com:vml" xmlns:wp14="http://schemas.microsoft.com/office/word/2010/wordprocessingDrawing" xmlns:wp="http://schemas.openxmlformats.org/drawingml/2006/wordprocessingDrawing" xmlns:w10="urn:schemas-microsoft-com:office:word" xmlns:w="http://schemas.openxmlformats.org/wordprocessingml/2006/main" xmlns:w14="http://schemas.microsoft.com/office/word/2010/wordml" xmlns:w15="http://schemas.microsoft.com/office/word/2012/wordml" xmlns:w16cex="http://schemas.microsoft.com/office/word/2018/wordml/cex" xmlns:w16cid="http://schemas.microsoft.com/office/word/2016/wordml/cid" xmlns:w16="http://schemas.microsoft.com/office/word/2018/wordml" xmlns:w16sdtdh="http://schemas.microsoft.com/office/word/2020/wordml/sdtdatahash" xmlns:w16se="http://schemas.microsoft.com/office/word/2015/wordml/symex" xmlns:wpg="http://schemas.microsoft.com/office/word/2010/wordprocessingGroup" xmlns:wpi="http://schemas.microsoft.com/office/word/2010/wordprocessingInk" xmlns:wne="http://schemas.microsoft.com/office/word/2006/wordml" xmlns:wps="http://schemas.microsoft.com/office/word/2010/wordprocessingShape" mc:Ignorable="w14 w15 w16se w16cid w16 w16cex w16sdtdh wp14">
+<w:numbering xmlns:wpc="http://schemas.microsoft.com/office/word/2010/wordprocessingCanvas" xmlns:cx="http://schemas.microsoft.com/office/drawing/2014/chartex" xmlns:cx1="http://schemas.microsoft.com/office/drawing/2015/9/8/chartex" xmlns:cx2="http://schemas.microsoft.com/office/drawing/2015/10/21/chartex" xmlns:cx3="http://schemas.microsoft.com/office/drawing/2016/5/9/chartex" xmlns:cx4="http://schemas.microsoft.com/office/drawing/2016/5/10/chartex" xmlns:cx5="http://schemas.microsoft.com/office/drawing/2016/5/11/chartex" xmlns:cx6="http://schemas.microsoft.com/office/drawing/2016/5/12/chartex" xmlns:cx7="http://schemas.microsoft.com/office/drawing/2016/5/13/chartex" xmlns:cx8="http://schemas.microsoft.com/office/drawing/2016/5/14/chartex" xmlns:mc="http://schemas.openxmlformats.org/markup-compatibility/2006" xmlns:aink="http://schemas.microsoft.com/office/drawing/2016/ink" xmlns:am3d="http://schemas.microsoft.com/office/drawing/2017/model3d" xmlns:o="urn:schemas-microsoft-com:office:office" xmlns:oel="http://schemas.microsoft.com/office/2019/extlst" xmlns:r="http://schemas.openxmlformats.org/officeDocument/2006/relationships" xmlns:m="http://schemas.openxmlformats.org/officeDocument/2006/math" xmlns:v="urn:schemas-microsoft-com:vml" xmlns:wp14="http://schemas.microsoft.com/office/word/2010/wordprocessingDrawing" xmlns:wp="http://schemas.openxmlformats.org/drawingml/2006/wordprocessingDrawing" xmlns:w10="urn:schemas-microsoft-com:office:word" xmlns:w="http://schemas.openxmlformats.org/wordprocessingml/2006/main" xmlns:w14="http://schemas.microsoft.com/office/word/2010/wordml" xmlns:w15="http://schemas.microsoft.com/office/word/2012/wordml" xmlns:w16cex="http://schemas.microsoft.com/office/word/2018/wordml/cex" xmlns:w16cid="http://schemas.microsoft.com/office/word/2016/wordml/cid" xmlns:w16="http://schemas.microsoft.com/office/word/2018/wordml" xmlns:w16du="http://schemas.microsoft.com/office/word/2023/wordml/word16du" xmlns:w16sdtdh="http://schemas.microsoft.com/office/word/2020/wordml/sdtdatahash" xmlns:w16se="http://schemas.microsoft.com/office/word/2015/wordml/symex" xmlns:wpg="http://schemas.microsoft.com/office/word/2010/wordprocessingGroup" xmlns:wpi="http://schemas.microsoft.com/office/word/2010/wordprocessingInk" xmlns:wne="http://schemas.microsoft.com/office/word/2006/wordml" xmlns:wps="http://schemas.microsoft.com/office/word/2010/wordprocessingShape" mc:Ignorable="w14 w15 w16se w16cid w16 w16cex w16sdtdh w16du wp14">
   <w:abstractNum w:abstractNumId="0" w15:restartNumberingAfterBreak="0">
     <w:nsid w:val="147A3D9E"/>
     <w:multiLevelType w:val="hybridMultilevel"/>
@@ -5103,7 +5165,7 @@
 </file>
 
 <file path=word/styles.xml><?xml version="1.0" encoding="utf-8"?>
-<w:styles xmlns:mc="http://schemas.openxmlformats.org/markup-compatibility/2006" xmlns:r="http://schemas.openxmlformats.org/officeDocument/2006/relationships" xmlns:w="http://schemas.openxmlformats.org/wordprocessingml/2006/main" xmlns:w14="http://schemas.microsoft.com/office/word/2010/wordml" xmlns:w15="http://schemas.microsoft.com/office/word/2012/wordml" xmlns:w16cex="http://schemas.microsoft.com/office/word/2018/wordml/cex" xmlns:w16cid="http://schemas.microsoft.com/office/word/2016/wordml/cid" xmlns:w16="http://schemas.microsoft.com/office/word/2018/wordml" xmlns:w16sdtdh="http://schemas.microsoft.com/office/word/2020/wordml/sdtdatahash" xmlns:w16se="http://schemas.microsoft.com/office/word/2015/wordml/symex" mc:Ignorable="w14 w15 w16se w16cid w16 w16cex w16sdtdh">
+<w:styles xmlns:mc="http://schemas.openxmlformats.org/markup-compatibility/2006" xmlns:r="http://schemas.openxmlformats.org/officeDocument/2006/relationships" xmlns:w="http://schemas.openxmlformats.org/wordprocessingml/2006/main" xmlns:w14="http://schemas.microsoft.com/office/word/2010/wordml" xmlns:w15="http://schemas.microsoft.com/office/word/2012/wordml" xmlns:w16cex="http://schemas.microsoft.com/office/word/2018/wordml/cex" xmlns:w16cid="http://schemas.microsoft.com/office/word/2016/wordml/cid" xmlns:w16="http://schemas.microsoft.com/office/word/2018/wordml" xmlns:w16du="http://schemas.microsoft.com/office/word/2023/wordml/word16du" xmlns:w16sdtdh="http://schemas.microsoft.com/office/word/2020/wordml/sdtdatahash" xmlns:w16se="http://schemas.microsoft.com/office/word/2015/wordml/symex" mc:Ignorable="w14 w15 w16se w16cid w16 w16cex w16sdtdh w16du">
   <w:docDefaults>
     <w:rPrDefault>
       <w:rPr>

</xml_diff>

<commit_message>
update jul 20 2024 pt 2
</commit_message>
<xml_diff>
--- a/resumes/Adithya Solai Resume.docx
+++ b/resumes/Adithya Solai Resume.docx
@@ -305,7 +305,7 @@
             <w:rFonts w:ascii="Garamond" w:eastAsia="Times New Roman" w:hAnsi="Garamond" w:cs="Times New Roman"/>
             <w:bCs/>
           </w:rPr>
-          <w:t>RDS’ Service-Linked Admin Secrets</w:t>
+          <w:t>RDS’ Auto-Created Admin Secrets</w:t>
         </w:r>
       </w:hyperlink>
       <w:r>
@@ -499,14 +499,49 @@
           <w:rFonts w:ascii="Garamond" w:eastAsia="Times New Roman" w:hAnsi="Garamond" w:cs="Times New Roman"/>
           <w:bCs/>
         </w:rPr>
-        <w:t xml:space="preserve">a data key encryption caching solution for </w:t>
-      </w:r>
-      <w:r>
-        <w:rPr>
-          <w:rFonts w:ascii="Garamond" w:eastAsia="Times New Roman" w:hAnsi="Garamond" w:cs="Times New Roman"/>
-          <w:bCs/>
-        </w:rPr>
-        <w:t>ASM’s</w:t>
+        <w:t xml:space="preserve">a </w:t>
+      </w:r>
+      <w:r>
+        <w:rPr>
+          <w:rFonts w:ascii="Garamond" w:eastAsia="Times New Roman" w:hAnsi="Garamond" w:cs="Times New Roman"/>
+          <w:bCs/>
+        </w:rPr>
+        <w:t>caching solution</w:t>
+      </w:r>
+      <w:r>
+        <w:rPr>
+          <w:rFonts w:ascii="Garamond" w:eastAsia="Times New Roman" w:hAnsi="Garamond" w:cs="Times New Roman"/>
+          <w:bCs/>
+        </w:rPr>
+        <w:t xml:space="preserve"> for</w:t>
+      </w:r>
+      <w:r>
+        <w:rPr>
+          <w:rFonts w:ascii="Garamond" w:eastAsia="Times New Roman" w:hAnsi="Garamond" w:cs="Times New Roman"/>
+          <w:bCs/>
+        </w:rPr>
+        <w:t xml:space="preserve"> </w:t>
+      </w:r>
+      <w:r>
+        <w:rPr>
+          <w:rFonts w:ascii="Garamond" w:eastAsia="Times New Roman" w:hAnsi="Garamond" w:cs="Times New Roman"/>
+          <w:bCs/>
+        </w:rPr>
+        <w:t>encryption data keys</w:t>
+      </w:r>
+      <w:r>
+        <w:rPr>
+          <w:rFonts w:ascii="Garamond" w:eastAsia="Times New Roman" w:hAnsi="Garamond" w:cs="Times New Roman"/>
+          <w:bCs/>
+        </w:rPr>
+        <w:t xml:space="preserve"> for</w:t>
+      </w:r>
+      <w:r>
+        <w:rPr>
+          <w:rFonts w:ascii="Garamond" w:eastAsia="Times New Roman" w:hAnsi="Garamond" w:cs="Times New Roman"/>
+          <w:bCs/>
+        </w:rPr>
+        <w:t xml:space="preserve"> the</w:t>
       </w:r>
       <w:r>
         <w:rPr>

</xml_diff>

<commit_message>
update jul 22 2024
</commit_message>
<xml_diff>
--- a/resumes/Adithya Solai Resume.docx
+++ b/resumes/Adithya Solai Resume.docx
@@ -320,7 +320,49 @@
           <w:rFonts w:ascii="Garamond" w:eastAsia="Times New Roman" w:hAnsi="Garamond" w:cs="Times New Roman"/>
           <w:bCs/>
         </w:rPr>
-        <w:t xml:space="preserve"> All new RDS instances since launch use this integration by default when rotation is configured on any database users.</w:t>
+        <w:t xml:space="preserve"> All new RDS instances since launch </w:t>
+      </w:r>
+      <w:r>
+        <w:rPr>
+          <w:rFonts w:ascii="Garamond" w:eastAsia="Times New Roman" w:hAnsi="Garamond" w:cs="Times New Roman"/>
+          <w:bCs/>
+        </w:rPr>
+        <w:t>(</w:t>
+      </w:r>
+      <w:r>
+        <w:rPr>
+          <w:rFonts w:ascii="Garamond" w:eastAsia="Times New Roman" w:hAnsi="Garamond" w:cs="Times New Roman"/>
+          <w:bCs/>
+        </w:rPr>
+        <w:t>~</w:t>
+      </w:r>
+      <w:r>
+        <w:rPr>
+          <w:rFonts w:ascii="Garamond" w:eastAsia="Times New Roman" w:hAnsi="Garamond" w:cs="Times New Roman"/>
+          <w:bCs/>
+        </w:rPr>
+        <w:t xml:space="preserve">50k/year) </w:t>
+      </w:r>
+      <w:r>
+        <w:rPr>
+          <w:rFonts w:ascii="Garamond" w:eastAsia="Times New Roman" w:hAnsi="Garamond" w:cs="Times New Roman"/>
+          <w:bCs/>
+        </w:rPr>
+        <w:t>use this integration by default when rotation is configured</w:t>
+      </w:r>
+      <w:r>
+        <w:rPr>
+          <w:rFonts w:ascii="Garamond" w:eastAsia="Times New Roman" w:hAnsi="Garamond" w:cs="Times New Roman"/>
+          <w:bCs/>
+        </w:rPr>
+        <w:t xml:space="preserve"> on DB users</w:t>
+      </w:r>
+      <w:r>
+        <w:rPr>
+          <w:rFonts w:ascii="Garamond" w:eastAsia="Times New Roman" w:hAnsi="Garamond" w:cs="Times New Roman"/>
+          <w:bCs/>
+        </w:rPr>
+        <w:t>.</w:t>
       </w:r>
     </w:p>
     <w:p>
@@ -350,39 +392,7 @@
             <w:rFonts w:ascii="Garamond" w:eastAsia="Times New Roman" w:hAnsi="Garamond" w:cs="Times New Roman"/>
             <w:bCs/>
           </w:rPr>
-          <w:t xml:space="preserve">Redshift’s Service-Linked </w:t>
-        </w:r>
-        <w:r>
-          <w:rPr>
-            <w:rStyle w:val="Hyperlink"/>
-            <w:rFonts w:ascii="Garamond" w:eastAsia="Times New Roman" w:hAnsi="Garamond" w:cs="Times New Roman"/>
-            <w:bCs/>
-          </w:rPr>
-          <w:t xml:space="preserve">Admin </w:t>
-        </w:r>
-        <w:r>
-          <w:rPr>
-            <w:rStyle w:val="Hyperlink"/>
-            <w:rFonts w:ascii="Garamond" w:eastAsia="Times New Roman" w:hAnsi="Garamond" w:cs="Times New Roman"/>
-            <w:bCs/>
-          </w:rPr>
-          <w:t>Secret</w:t>
-        </w:r>
-        <w:r>
-          <w:rPr>
-            <w:rStyle w:val="Hyperlink"/>
-            <w:rFonts w:ascii="Garamond" w:eastAsia="Times New Roman" w:hAnsi="Garamond" w:cs="Times New Roman"/>
-            <w:bCs/>
-          </w:rPr>
-          <w:t>s</w:t>
-        </w:r>
-        <w:r>
-          <w:rPr>
-            <w:rStyle w:val="Hyperlink"/>
-            <w:rFonts w:ascii="Garamond" w:eastAsia="Times New Roman" w:hAnsi="Garamond" w:cs="Times New Roman"/>
-            <w:bCs/>
-          </w:rPr>
-          <w:t xml:space="preserve"> feature</w:t>
+          <w:t>Redshift’s Auto-Created Admin Secrets feature</w:t>
         </w:r>
       </w:hyperlink>
       <w:r>

</xml_diff>

<commit_message>
update jul 24 2024
</commit_message>
<xml_diff>
--- a/resumes/Adithya Solai Resume.docx
+++ b/resumes/Adithya Solai Resume.docx
@@ -320,28 +320,56 @@
           <w:rFonts w:ascii="Garamond" w:eastAsia="Times New Roman" w:hAnsi="Garamond" w:cs="Times New Roman"/>
           <w:bCs/>
         </w:rPr>
-        <w:t xml:space="preserve"> All new RDS instances since launch </w:t>
-      </w:r>
-      <w:r>
-        <w:rPr>
-          <w:rFonts w:ascii="Garamond" w:eastAsia="Times New Roman" w:hAnsi="Garamond" w:cs="Times New Roman"/>
-          <w:bCs/>
-        </w:rPr>
-        <w:t>(</w:t>
-      </w:r>
-      <w:r>
-        <w:rPr>
-          <w:rFonts w:ascii="Garamond" w:eastAsia="Times New Roman" w:hAnsi="Garamond" w:cs="Times New Roman"/>
-          <w:bCs/>
-        </w:rPr>
-        <w:t>~</w:t>
-      </w:r>
-      <w:r>
-        <w:rPr>
-          <w:rFonts w:ascii="Garamond" w:eastAsia="Times New Roman" w:hAnsi="Garamond" w:cs="Times New Roman"/>
-          <w:bCs/>
-        </w:rPr>
-        <w:t xml:space="preserve">50k/year) </w:t>
+        <w:t xml:space="preserve"> </w:t>
+      </w:r>
+      <w:r>
+        <w:rPr>
+          <w:rFonts w:ascii="Garamond" w:eastAsia="Times New Roman" w:hAnsi="Garamond" w:cs="Times New Roman"/>
+          <w:bCs/>
+        </w:rPr>
+        <w:t xml:space="preserve">Since launch, </w:t>
+      </w:r>
+      <w:r>
+        <w:rPr>
+          <w:rFonts w:ascii="Garamond" w:eastAsia="Times New Roman" w:hAnsi="Garamond" w:cs="Times New Roman"/>
+          <w:b/>
+        </w:rPr>
+        <w:t>a</w:t>
+      </w:r>
+      <w:r>
+        <w:rPr>
+          <w:rFonts w:ascii="Garamond" w:eastAsia="Times New Roman" w:hAnsi="Garamond" w:cs="Times New Roman"/>
+          <w:b/>
+        </w:rPr>
+        <w:t>ll</w:t>
+      </w:r>
+      <w:r>
+        <w:rPr>
+          <w:rFonts w:ascii="Garamond" w:eastAsia="Times New Roman" w:hAnsi="Garamond" w:cs="Times New Roman"/>
+          <w:bCs/>
+        </w:rPr>
+        <w:t xml:space="preserve"> </w:t>
+      </w:r>
+      <w:r>
+        <w:rPr>
+          <w:rFonts w:ascii="Garamond" w:eastAsia="Times New Roman" w:hAnsi="Garamond" w:cs="Times New Roman"/>
+          <w:b/>
+        </w:rPr>
+        <w:t>newly-created</w:t>
+      </w:r>
+      <w:r>
+        <w:rPr>
+          <w:rFonts w:ascii="Garamond" w:eastAsia="Times New Roman" w:hAnsi="Garamond" w:cs="Times New Roman"/>
+          <w:bCs/>
+        </w:rPr>
+        <w:t xml:space="preserve"> RDS instances</w:t>
+      </w:r>
+      <w:r>
+        <w:rPr>
+          <w:rFonts w:ascii="Garamond" w:eastAsia="Times New Roman" w:hAnsi="Garamond" w:cs="Times New Roman"/>
+          <w:bCs/>
+        </w:rPr>
+        <w:t xml:space="preserve"> </w:t>
       </w:r>
       <w:r>
         <w:rPr>
@@ -355,14 +383,7 @@
           <w:rFonts w:ascii="Garamond" w:eastAsia="Times New Roman" w:hAnsi="Garamond" w:cs="Times New Roman"/>
           <w:bCs/>
         </w:rPr>
-        <w:t xml:space="preserve"> on DB users</w:t>
-      </w:r>
-      <w:r>
-        <w:rPr>
-          <w:rFonts w:ascii="Garamond" w:eastAsia="Times New Roman" w:hAnsi="Garamond" w:cs="Times New Roman"/>
-          <w:bCs/>
-        </w:rPr>
-        <w:t>.</w:t>
+        <w:t xml:space="preserve"> on DB users.</w:t>
       </w:r>
     </w:p>
     <w:p>
@@ -544,14 +565,14 @@
           <w:rFonts w:ascii="Garamond" w:eastAsia="Times New Roman" w:hAnsi="Garamond" w:cs="Times New Roman"/>
           <w:bCs/>
         </w:rPr>
-        <w:t xml:space="preserve"> for</w:t>
-      </w:r>
-      <w:r>
-        <w:rPr>
-          <w:rFonts w:ascii="Garamond" w:eastAsia="Times New Roman" w:hAnsi="Garamond" w:cs="Times New Roman"/>
-          <w:bCs/>
-        </w:rPr>
-        <w:t xml:space="preserve"> the</w:t>
+        <w:t xml:space="preserve"> </w:t>
+      </w:r>
+      <w:r>
+        <w:rPr>
+          <w:rFonts w:ascii="Garamond" w:eastAsia="Times New Roman" w:hAnsi="Garamond" w:cs="Times New Roman"/>
+          <w:bCs/>
+        </w:rPr>
+        <w:t>as part of ASM’s</w:t>
       </w:r>
       <w:r>
         <w:rPr>
@@ -609,6 +630,7 @@
         </w:rPr>
         <w:t xml:space="preserve">AWS </w:t>
       </w:r>
+      <w:proofErr w:type="spellStart"/>
       <w:r>
         <w:rPr>
           <w:rStyle w:val="Hyperlink"/>
@@ -619,6 +641,7 @@
         </w:rPr>
         <w:t>re:Invent</w:t>
       </w:r>
+      <w:proofErr w:type="spellEnd"/>
       <w:r>
         <w:rPr>
           <w:rStyle w:val="Hyperlink"/>
@@ -628,6 +651,27 @@
           <w:u w:val="none"/>
         </w:rPr>
         <w:t xml:space="preserve"> 2023</w:t>
+      </w:r>
+      <w:r>
+        <w:rPr>
+          <w:rFonts w:ascii="Garamond" w:eastAsia="Times New Roman" w:hAnsi="Garamond" w:cs="Times New Roman"/>
+          <w:bCs/>
+        </w:rPr>
+        <w:t>, which</w:t>
+      </w:r>
+      <w:r>
+        <w:rPr>
+          <w:rFonts w:ascii="Garamond" w:eastAsia="Times New Roman" w:hAnsi="Garamond" w:cs="Times New Roman"/>
+          <w:bCs/>
+        </w:rPr>
+        <w:t xml:space="preserve"> reduced server-side latency by 85%</w:t>
+      </w:r>
+      <w:r>
+        <w:rPr>
+          <w:rFonts w:ascii="Garamond" w:eastAsia="Times New Roman" w:hAnsi="Garamond" w:cs="Times New Roman"/>
+          <w:bCs/>
+        </w:rPr>
+        <w:t xml:space="preserve"> and eliminated dependency API calls on cache hit</w:t>
       </w:r>
       <w:r>
         <w:rPr>
@@ -1030,6 +1074,7 @@
           <w:bCs/>
         </w:rPr>
       </w:pPr>
+      <w:proofErr w:type="spellStart"/>
       <w:r>
         <w:rPr>
           <w:rFonts w:ascii="Garamond" w:eastAsia="Times New Roman" w:hAnsi="Garamond" w:cs="Times New Roman"/>
@@ -1038,6 +1083,7 @@
         </w:rPr>
         <w:t>Ocient</w:t>
       </w:r>
+      <w:proofErr w:type="spellEnd"/>
       <w:r>
         <w:rPr>
           <w:rFonts w:ascii="Garamond" w:eastAsia="Times New Roman" w:hAnsi="Garamond" w:cs="Times New Roman"/>
@@ -2513,7 +2559,21 @@
         <w:rPr>
           <w:rFonts w:ascii="Garamond" w:eastAsia="Times New Roman" w:hAnsi="Garamond" w:cs="Times New Roman"/>
         </w:rPr>
-        <w:t xml:space="preserve"> a specified SubReddit that match a </w:t>
+        <w:t xml:space="preserve"> a specified </w:t>
+      </w:r>
+      <w:proofErr w:type="spellStart"/>
+      <w:r>
+        <w:rPr>
+          <w:rFonts w:ascii="Garamond" w:eastAsia="Times New Roman" w:hAnsi="Garamond" w:cs="Times New Roman"/>
+        </w:rPr>
+        <w:t>SubReddit</w:t>
+      </w:r>
+      <w:proofErr w:type="spellEnd"/>
+      <w:r>
+        <w:rPr>
+          <w:rFonts w:ascii="Garamond" w:eastAsia="Times New Roman" w:hAnsi="Garamond" w:cs="Times New Roman"/>
+        </w:rPr>
+        <w:t xml:space="preserve"> that match a </w:t>
       </w:r>
       <w:r>
         <w:rPr>
@@ -3725,37 +3785,7 @@
         <w:rPr>
           <w:rFonts w:ascii="Garamond" w:hAnsi="Garamond" w:cs="Times New Roman"/>
         </w:rPr>
-        <w:t xml:space="preserve">research </w:t>
-      </w:r>
-      <w:r>
-        <w:rPr>
-          <w:rFonts w:ascii="Garamond" w:hAnsi="Garamond" w:cs="Times New Roman"/>
-        </w:rPr>
-        <w:t>(D</w:t>
-      </w:r>
-      <w:r>
-        <w:rPr>
-          <w:rFonts w:ascii="Garamond" w:hAnsi="Garamond" w:cs="Times New Roman"/>
-        </w:rPr>
-        <w:t>iscounted Cash Flow Modeling</w:t>
-      </w:r>
-      <w:r>
-        <w:rPr>
-          <w:rFonts w:ascii="Garamond" w:hAnsi="Garamond" w:cs="Times New Roman"/>
-        </w:rPr>
-        <w:t>, Relative Valuation</w:t>
-      </w:r>
-      <w:r>
-        <w:rPr>
-          <w:rFonts w:ascii="Garamond" w:hAnsi="Garamond" w:cs="Times New Roman"/>
-        </w:rPr>
-        <w:t xml:space="preserve">) </w:t>
-      </w:r>
-      <w:r>
-        <w:rPr>
-          <w:rFonts w:ascii="Garamond" w:hAnsi="Garamond" w:cs="Times New Roman"/>
-        </w:rPr>
-        <w:t xml:space="preserve">on equities in </w:t>
+        <w:t xml:space="preserve">research in </w:t>
       </w:r>
       <w:r>
         <w:rPr>
@@ -3767,7 +3797,7 @@
         <w:rPr>
           <w:rFonts w:ascii="Garamond" w:hAnsi="Garamond" w:cs="Times New Roman"/>
         </w:rPr>
-        <w:t xml:space="preserve"> for a student-led investment fund with $</w:t>
+        <w:t xml:space="preserve"> for a student investment fund with $</w:t>
       </w:r>
       <w:r>
         <w:rPr>
@@ -3779,7 +3809,7 @@
         <w:rPr>
           <w:rFonts w:ascii="Garamond" w:hAnsi="Garamond" w:cs="Times New Roman"/>
         </w:rPr>
-        <w:t>k+ in capital and coverage of 12+ sectors.</w:t>
+        <w:t>k+ in capital.</w:t>
       </w:r>
     </w:p>
     <w:sectPr>

</xml_diff>

<commit_message>
update jul 24 24 pt 2
</commit_message>
<xml_diff>
--- a/resumes/Adithya Solai Resume.docx
+++ b/resumes/Adithya Solai Resume.docx
@@ -332,16 +332,30 @@
       <w:r>
         <w:rPr>
           <w:rFonts w:ascii="Garamond" w:eastAsia="Times New Roman" w:hAnsi="Garamond" w:cs="Times New Roman"/>
-          <w:b/>
+          <w:bCs/>
         </w:rPr>
         <w:t>a</w:t>
       </w:r>
       <w:r>
         <w:rPr>
           <w:rFonts w:ascii="Garamond" w:eastAsia="Times New Roman" w:hAnsi="Garamond" w:cs="Times New Roman"/>
-          <w:b/>
-        </w:rPr>
-        <w:t>ll</w:t>
+          <w:bCs/>
+        </w:rPr>
+        <w:t xml:space="preserve">ll </w:t>
+      </w:r>
+      <w:r>
+        <w:rPr>
+          <w:rFonts w:ascii="Garamond" w:eastAsia="Times New Roman" w:hAnsi="Garamond" w:cs="Times New Roman"/>
+          <w:bCs/>
+        </w:rPr>
+        <w:t>new</w:t>
+      </w:r>
+      <w:r>
+        <w:rPr>
+          <w:rFonts w:ascii="Garamond" w:eastAsia="Times New Roman" w:hAnsi="Garamond" w:cs="Times New Roman"/>
+          <w:bCs/>
+        </w:rPr>
+        <w:t xml:space="preserve"> RDS instances</w:t>
       </w:r>
       <w:r>
         <w:rPr>
@@ -353,23 +367,9 @@
       <w:r>
         <w:rPr>
           <w:rFonts w:ascii="Garamond" w:eastAsia="Times New Roman" w:hAnsi="Garamond" w:cs="Times New Roman"/>
-          <w:b/>
-        </w:rPr>
-        <w:t>newly-created</w:t>
-      </w:r>
-      <w:r>
-        <w:rPr>
-          <w:rFonts w:ascii="Garamond" w:eastAsia="Times New Roman" w:hAnsi="Garamond" w:cs="Times New Roman"/>
-          <w:bCs/>
-        </w:rPr>
-        <w:t xml:space="preserve"> RDS instances</w:t>
-      </w:r>
-      <w:r>
-        <w:rPr>
-          <w:rFonts w:ascii="Garamond" w:eastAsia="Times New Roman" w:hAnsi="Garamond" w:cs="Times New Roman"/>
-          <w:bCs/>
-        </w:rPr>
-        <w:t xml:space="preserve"> </w:t>
+          <w:bCs/>
+        </w:rPr>
+        <w:t xml:space="preserve">&amp; 0.5% of all Secrets </w:t>
       </w:r>
       <w:r>
         <w:rPr>
@@ -383,7 +383,7 @@
           <w:rFonts w:ascii="Garamond" w:eastAsia="Times New Roman" w:hAnsi="Garamond" w:cs="Times New Roman"/>
           <w:bCs/>
         </w:rPr>
-        <w:t xml:space="preserve"> on DB users.</w:t>
+        <w:t>.</w:t>
       </w:r>
     </w:p>
     <w:p>

</xml_diff>

<commit_message>
update resume aug 30 2024
</commit_message>
<xml_diff>
--- a/resumes/Adithya Solai Resume.docx
+++ b/resumes/Adithya Solai Resume.docx
@@ -160,12 +160,6 @@
       <w:r>
         <w:rPr>
           <w:rFonts w:ascii="Garamond" w:eastAsia="Times New Roman" w:hAnsi="Garamond" w:cs="Times New Roman"/>
-        </w:rPr>
-        <w:t xml:space="preserve">    </w:t>
-      </w:r>
-      <w:r>
-        <w:rPr>
-          <w:rFonts w:ascii="Garamond" w:eastAsia="Times New Roman" w:hAnsi="Garamond" w:cs="Times New Roman"/>
           <w:b/>
           <w:bCs/>
         </w:rPr>
@@ -201,7 +195,7 @@
           <w:b/>
           <w:bCs/>
         </w:rPr>
-        <w:t>Present</w:t>
+        <w:t>Aug. 2024</w:t>
       </w:r>
     </w:p>
     <w:p>
@@ -3398,12 +3392,6 @@
       <w:r>
         <w:rPr>
           <w:rFonts w:ascii="Garamond" w:hAnsi="Garamond" w:cs="Times New Roman"/>
-        </w:rPr>
-        <w:t xml:space="preserve">    </w:t>
-      </w:r>
-      <w:r>
-        <w:rPr>
-          <w:rFonts w:ascii="Garamond" w:hAnsi="Garamond" w:cs="Times New Roman"/>
           <w:b/>
           <w:bCs/>
         </w:rPr>
@@ -3439,7 +3427,7 @@
           <w:b/>
           <w:bCs/>
         </w:rPr>
-        <w:t>Present</w:t>
+        <w:t>Aug. 2024</w:t>
       </w:r>
     </w:p>
     <w:p>

</xml_diff>

<commit_message>
june 29 2025 professional resume
</commit_message>
<xml_diff>
--- a/resumes/Adithya Solai Resume.docx
+++ b/resumes/Adithya Solai Resume.docx
@@ -1,6 +1,6 @@
 
 <file path=word/document.xml><?xml version="1.0" encoding="utf-8"?>
-<w:document xmlns:wpc="http://schemas.microsoft.com/office/word/2010/wordprocessingCanvas" xmlns:cx="http://schemas.microsoft.com/office/drawing/2014/chartex" xmlns:cx1="http://schemas.microsoft.com/office/drawing/2015/9/8/chartex" xmlns:cx2="http://schemas.microsoft.com/office/drawing/2015/10/21/chartex" xmlns:cx3="http://schemas.microsoft.com/office/drawing/2016/5/9/chartex" xmlns:cx4="http://schemas.microsoft.com/office/drawing/2016/5/10/chartex" xmlns:cx5="http://schemas.microsoft.com/office/drawing/2016/5/11/chartex" xmlns:cx6="http://schemas.microsoft.com/office/drawing/2016/5/12/chartex" xmlns:cx7="http://schemas.microsoft.com/office/drawing/2016/5/13/chartex" xmlns:cx8="http://schemas.microsoft.com/office/drawing/2016/5/14/chartex" xmlns:mc="http://schemas.openxmlformats.org/markup-compatibility/2006" xmlns:aink="http://schemas.microsoft.com/office/drawing/2016/ink" xmlns:am3d="http://schemas.microsoft.com/office/drawing/2017/model3d" xmlns:o="urn:schemas-microsoft-com:office:office" xmlns:oel="http://schemas.microsoft.com/office/2019/extlst" xmlns:r="http://schemas.openxmlformats.org/officeDocument/2006/relationships" xmlns:m="http://schemas.openxmlformats.org/officeDocument/2006/math" xmlns:v="urn:schemas-microsoft-com:vml" xmlns:wp14="http://schemas.microsoft.com/office/word/2010/wordprocessingDrawing" xmlns:wp="http://schemas.openxmlformats.org/drawingml/2006/wordprocessingDrawing" xmlns:w10="urn:schemas-microsoft-com:office:word" xmlns:w="http://schemas.openxmlformats.org/wordprocessingml/2006/main" xmlns:w14="http://schemas.microsoft.com/office/word/2010/wordml" xmlns:w15="http://schemas.microsoft.com/office/word/2012/wordml" xmlns:w16cex="http://schemas.microsoft.com/office/word/2018/wordml/cex" xmlns:w16cid="http://schemas.microsoft.com/office/word/2016/wordml/cid" xmlns:w16="http://schemas.microsoft.com/office/word/2018/wordml" xmlns:w16du="http://schemas.microsoft.com/office/word/2023/wordml/word16du" xmlns:w16sdtdh="http://schemas.microsoft.com/office/word/2020/wordml/sdtdatahash" xmlns:w16se="http://schemas.microsoft.com/office/word/2015/wordml/symex" xmlns:wpg="http://schemas.microsoft.com/office/word/2010/wordprocessingGroup" xmlns:wpi="http://schemas.microsoft.com/office/word/2010/wordprocessingInk" xmlns:wne="http://schemas.microsoft.com/office/word/2006/wordml" xmlns:wps="http://schemas.microsoft.com/office/word/2010/wordprocessingShape" mc:Ignorable="w14 w15 w16se w16cid w16 w16cex w16sdtdh w16du wp14">
+<w:document xmlns:wpc="http://schemas.microsoft.com/office/word/2010/wordprocessingCanvas" xmlns:cx="http://schemas.microsoft.com/office/drawing/2014/chartex" xmlns:cx1="http://schemas.microsoft.com/office/drawing/2015/9/8/chartex" xmlns:cx2="http://schemas.microsoft.com/office/drawing/2015/10/21/chartex" xmlns:cx3="http://schemas.microsoft.com/office/drawing/2016/5/9/chartex" xmlns:cx4="http://schemas.microsoft.com/office/drawing/2016/5/10/chartex" xmlns:cx5="http://schemas.microsoft.com/office/drawing/2016/5/11/chartex" xmlns:cx6="http://schemas.microsoft.com/office/drawing/2016/5/12/chartex" xmlns:cx7="http://schemas.microsoft.com/office/drawing/2016/5/13/chartex" xmlns:cx8="http://schemas.microsoft.com/office/drawing/2016/5/14/chartex" xmlns:mc="http://schemas.openxmlformats.org/markup-compatibility/2006" xmlns:aink="http://schemas.microsoft.com/office/drawing/2016/ink" xmlns:am3d="http://schemas.microsoft.com/office/drawing/2017/model3d" xmlns:o="urn:schemas-microsoft-com:office:office" xmlns:oel="http://schemas.microsoft.com/office/2019/extlst" xmlns:r="http://schemas.openxmlformats.org/officeDocument/2006/relationships" xmlns:m="http://schemas.openxmlformats.org/officeDocument/2006/math" xmlns:v="urn:schemas-microsoft-com:vml" xmlns:wp14="http://schemas.microsoft.com/office/word/2010/wordprocessingDrawing" xmlns:wp="http://schemas.openxmlformats.org/drawingml/2006/wordprocessingDrawing" xmlns:w10="urn:schemas-microsoft-com:office:word" xmlns:w="http://schemas.openxmlformats.org/wordprocessingml/2006/main" xmlns:w14="http://schemas.microsoft.com/office/word/2010/wordml" xmlns:w15="http://schemas.microsoft.com/office/word/2012/wordml" xmlns:w16cex="http://schemas.microsoft.com/office/word/2018/wordml/cex" xmlns:w16cid="http://schemas.microsoft.com/office/word/2016/wordml/cid" xmlns:w16="http://schemas.microsoft.com/office/word/2018/wordml" xmlns:w16du="http://schemas.microsoft.com/office/word/2023/wordml/word16du" xmlns:w16sdtdh="http://schemas.microsoft.com/office/word/2020/wordml/sdtdatahash" xmlns:w16sdtfl="http://schemas.microsoft.com/office/word/2024/wordml/sdtformatlock" xmlns:w16se="http://schemas.microsoft.com/office/word/2015/wordml/symex" xmlns:wpg="http://schemas.microsoft.com/office/word/2010/wordprocessingGroup" xmlns:wpi="http://schemas.microsoft.com/office/word/2010/wordprocessingInk" xmlns:wne="http://schemas.microsoft.com/office/word/2006/wordml" xmlns:wps="http://schemas.microsoft.com/office/word/2010/wordprocessingShape" mc:Ignorable="w14 w15 w16se w16cid w16 w16cex w16sdtdh w16sdtfl w16du wp14">
   <w:body>
     <w:p>
       <w:pPr>
@@ -68,21 +68,7 @@
           <w:b/>
           <w:bCs/>
         </w:rPr>
-        <w:t>Amazon</w:t>
-      </w:r>
-      <w:r>
-        <w:rPr>
-          <w:rFonts w:ascii="Garamond" w:eastAsia="Times New Roman" w:hAnsi="Garamond" w:cs="Times New Roman"/>
-          <w:b/>
-          <w:bCs/>
-        </w:rPr>
-        <w:t xml:space="preserve"> Web Services</w:t>
-      </w:r>
-      <w:r>
-        <w:rPr>
-          <w:rFonts w:ascii="Garamond" w:eastAsia="Times New Roman" w:hAnsi="Garamond" w:cs="Times New Roman"/>
-        </w:rPr>
-        <w:t xml:space="preserve"> </w:t>
+        <w:t xml:space="preserve">Feith Systems </w:t>
       </w:r>
       <w:r>
         <w:rPr>
@@ -106,31 +92,31 @@
           <w:sz w:val="21"/>
           <w:szCs w:val="21"/>
         </w:rPr>
-        <w:t>Software Development Engineer</w:t>
-      </w:r>
-      <w:r>
-        <w:rPr>
-          <w:rFonts w:ascii="Garamond" w:eastAsia="Times New Roman" w:hAnsi="Garamond" w:cs="Times New Roman"/>
-        </w:rPr>
-        <w:t xml:space="preserve"> </w:t>
-      </w:r>
-      <w:r>
-        <w:rPr>
-          <w:rFonts w:ascii="Garamond" w:eastAsia="Times New Roman" w:hAnsi="Garamond" w:cs="Times New Roman"/>
-        </w:rPr>
-        <w:t xml:space="preserve">– </w:t>
-      </w:r>
-      <w:r>
-        <w:rPr>
-          <w:rFonts w:ascii="Garamond" w:eastAsia="Times New Roman" w:hAnsi="Garamond" w:cs="Times New Roman"/>
-        </w:rPr>
-        <w:t>Seattle, W</w:t>
-      </w:r>
-      <w:r>
-        <w:rPr>
-          <w:rFonts w:ascii="Garamond" w:eastAsia="Times New Roman" w:hAnsi="Garamond" w:cs="Times New Roman"/>
-        </w:rPr>
-        <w:t xml:space="preserve">A </w:t>
+        <w:t>Software Engineer</w:t>
+      </w:r>
+      <w:r>
+        <w:rPr>
+          <w:rFonts w:ascii="Garamond" w:eastAsia="Times New Roman" w:hAnsi="Garamond" w:cs="Times New Roman"/>
+        </w:rPr>
+        <w:t xml:space="preserve"> – </w:t>
+      </w:r>
+      <w:r>
+        <w:rPr>
+          <w:rFonts w:ascii="Garamond" w:eastAsia="Times New Roman" w:hAnsi="Garamond" w:cs="Times New Roman"/>
+        </w:rPr>
+        <w:t>Fort Washington</w:t>
+      </w:r>
+      <w:r>
+        <w:rPr>
+          <w:rFonts w:ascii="Garamond" w:eastAsia="Times New Roman" w:hAnsi="Garamond" w:cs="Times New Roman"/>
+        </w:rPr>
+        <w:t xml:space="preserve">, </w:t>
+      </w:r>
+      <w:r>
+        <w:rPr>
+          <w:rFonts w:ascii="Garamond" w:eastAsia="Times New Roman" w:hAnsi="Garamond" w:cs="Times New Roman"/>
+        </w:rPr>
+        <w:t xml:space="preserve">PA </w:t>
       </w:r>
       <w:r>
         <w:rPr>
@@ -155,15 +141,21 @@
           <w:rFonts w:ascii="Garamond" w:eastAsia="Times New Roman" w:hAnsi="Garamond" w:cs="Times New Roman"/>
         </w:rPr>
         <w:tab/>
-        <w:t xml:space="preserve">  </w:t>
-      </w:r>
-      <w:r>
-        <w:rPr>
-          <w:rFonts w:ascii="Garamond" w:eastAsia="Times New Roman" w:hAnsi="Garamond" w:cs="Times New Roman"/>
-          <w:b/>
-          <w:bCs/>
-        </w:rPr>
-        <w:t>Aug</w:t>
+        <w:t xml:space="preserve">      </w:t>
+      </w:r>
+      <w:r>
+        <w:rPr>
+          <w:rFonts w:ascii="Garamond" w:eastAsia="Times New Roman" w:hAnsi="Garamond" w:cs="Times New Roman"/>
+        </w:rPr>
+        <w:t xml:space="preserve">             </w:t>
+      </w:r>
+      <w:r>
+        <w:rPr>
+          <w:rFonts w:ascii="Garamond" w:eastAsia="Times New Roman" w:hAnsi="Garamond" w:cs="Times New Roman"/>
+          <w:b/>
+          <w:bCs/>
+        </w:rPr>
+        <w:t>Feb</w:t>
       </w:r>
       <w:r>
         <w:rPr>
@@ -179,7 +171,7 @@
           <w:b/>
           <w:bCs/>
         </w:rPr>
-        <w:t>2</w:t>
+        <w:t>5</w:t>
       </w:r>
       <w:r>
         <w:rPr>
@@ -195,7 +187,7 @@
           <w:b/>
           <w:bCs/>
         </w:rPr>
-        <w:t>Aug. 2024</w:t>
+        <w:t>Present</w:t>
       </w:r>
     </w:p>
     <w:p>
@@ -216,6 +208,288 @@
           <w:rFonts w:ascii="Garamond" w:eastAsia="Times New Roman" w:hAnsi="Garamond" w:cs="Times New Roman"/>
           <w:bCs/>
         </w:rPr>
+        <w:t xml:space="preserve">Developed and deployed </w:t>
+      </w:r>
+      <w:hyperlink r:id="rId7" w:history="1">
+        <w:r>
+          <w:rPr>
+            <w:rStyle w:val="Hyperlink"/>
+            <w:rFonts w:ascii="Garamond" w:eastAsia="Times New Roman" w:hAnsi="Garamond" w:cs="Times New Roman"/>
+            <w:bCs/>
+          </w:rPr>
+          <w:t>Record Insight</w:t>
+        </w:r>
+      </w:hyperlink>
+      <w:r>
+        <w:rPr>
+          <w:rFonts w:ascii="Garamond" w:eastAsia="Times New Roman" w:hAnsi="Garamond" w:cs="Times New Roman"/>
+          <w:bCs/>
+        </w:rPr>
+        <w:t xml:space="preserve"> </w:t>
+      </w:r>
+      <w:r>
+        <w:rPr>
+          <w:rFonts w:ascii="Garamond" w:eastAsia="Times New Roman" w:hAnsi="Garamond" w:cs="Times New Roman"/>
+          <w:bCs/>
+        </w:rPr>
+        <w:t xml:space="preserve">to </w:t>
+      </w:r>
+      <w:r>
+        <w:rPr>
+          <w:rFonts w:ascii="Garamond" w:eastAsia="Times New Roman" w:hAnsi="Garamond" w:cs="Times New Roman"/>
+          <w:bCs/>
+        </w:rPr>
+        <w:t>a</w:t>
+      </w:r>
+      <w:r>
+        <w:rPr>
+          <w:rFonts w:ascii="Garamond" w:eastAsia="Times New Roman" w:hAnsi="Garamond" w:cs="Times New Roman"/>
+          <w:bCs/>
+        </w:rPr>
+        <w:t xml:space="preserve"> U.S.</w:t>
+      </w:r>
+      <w:r>
+        <w:rPr>
+          <w:rFonts w:ascii="Garamond" w:eastAsia="Times New Roman" w:hAnsi="Garamond" w:cs="Times New Roman"/>
+          <w:bCs/>
+        </w:rPr>
+        <w:t xml:space="preserve"> federal agency</w:t>
+      </w:r>
+      <w:r>
+        <w:rPr>
+          <w:rFonts w:ascii="Garamond" w:eastAsia="Times New Roman" w:hAnsi="Garamond" w:cs="Times New Roman"/>
+          <w:bCs/>
+        </w:rPr>
+        <w:t xml:space="preserve"> (15k+ employees), which </w:t>
+      </w:r>
+      <w:r>
+        <w:rPr>
+          <w:rFonts w:ascii="Garamond" w:eastAsia="Times New Roman" w:hAnsi="Garamond" w:cs="Times New Roman"/>
+          <w:bCs/>
+        </w:rPr>
+        <w:t xml:space="preserve">reduces manual effort by </w:t>
+      </w:r>
+      <w:r>
+        <w:rPr>
+          <w:rFonts w:ascii="Garamond" w:eastAsia="Times New Roman" w:hAnsi="Garamond" w:cs="Times New Roman"/>
+          <w:bCs/>
+        </w:rPr>
+        <w:t>leverag</w:t>
+      </w:r>
+      <w:r>
+        <w:rPr>
+          <w:rFonts w:ascii="Garamond" w:eastAsia="Times New Roman" w:hAnsi="Garamond" w:cs="Times New Roman"/>
+          <w:bCs/>
+        </w:rPr>
+        <w:t>ing</w:t>
+      </w:r>
+      <w:r>
+        <w:rPr>
+          <w:rFonts w:ascii="Garamond" w:eastAsia="Times New Roman" w:hAnsi="Garamond" w:cs="Times New Roman"/>
+          <w:bCs/>
+        </w:rPr>
+        <w:t xml:space="preserve"> LLMs to auto-categorize millions of records</w:t>
+      </w:r>
+      <w:r>
+        <w:rPr>
+          <w:rFonts w:ascii="Garamond" w:eastAsia="Times New Roman" w:hAnsi="Garamond" w:cs="Times New Roman"/>
+          <w:bCs/>
+        </w:rPr>
+        <w:t xml:space="preserve"> </w:t>
+      </w:r>
+      <w:r>
+        <w:rPr>
+          <w:rFonts w:ascii="Garamond" w:eastAsia="Times New Roman" w:hAnsi="Garamond" w:cs="Times New Roman"/>
+          <w:bCs/>
+        </w:rPr>
+        <w:t>while ensuring</w:t>
+      </w:r>
+      <w:r>
+        <w:rPr>
+          <w:rFonts w:ascii="Garamond" w:eastAsia="Times New Roman" w:hAnsi="Garamond" w:cs="Times New Roman"/>
+          <w:bCs/>
+        </w:rPr>
+        <w:t xml:space="preserve"> compliance </w:t>
+      </w:r>
+      <w:r>
+        <w:rPr>
+          <w:rFonts w:ascii="Garamond" w:eastAsia="Times New Roman" w:hAnsi="Garamond" w:cs="Times New Roman"/>
+          <w:bCs/>
+        </w:rPr>
+        <w:t xml:space="preserve">with federal </w:t>
+      </w:r>
+      <w:r>
+        <w:rPr>
+          <w:rFonts w:ascii="Garamond" w:eastAsia="Times New Roman" w:hAnsi="Garamond" w:cs="Times New Roman"/>
+          <w:bCs/>
+        </w:rPr>
+        <w:t>record lifecycle laws.</w:t>
+      </w:r>
+    </w:p>
+    <w:p>
+      <w:pPr>
+        <w:spacing w:after="0" w:line="276" w:lineRule="auto"/>
+        <w:contextualSpacing/>
+        <w:rPr>
+          <w:rFonts w:ascii="Garamond" w:eastAsia="Times New Roman" w:hAnsi="Garamond" w:cs="Times New Roman"/>
+          <w:b/>
+          <w:bCs/>
+        </w:rPr>
+      </w:pPr>
+      <w:r>
+        <w:rPr>
+          <w:rFonts w:ascii="Garamond" w:eastAsia="Times New Roman" w:hAnsi="Garamond" w:cs="Times New Roman"/>
+          <w:b/>
+          <w:bCs/>
+        </w:rPr>
+        <w:t>Amazon</w:t>
+      </w:r>
+      <w:r>
+        <w:rPr>
+          <w:rFonts w:ascii="Garamond" w:eastAsia="Times New Roman" w:hAnsi="Garamond" w:cs="Times New Roman"/>
+          <w:b/>
+          <w:bCs/>
+        </w:rPr>
+        <w:t xml:space="preserve"> Web Services</w:t>
+      </w:r>
+      <w:r>
+        <w:rPr>
+          <w:rFonts w:ascii="Garamond" w:eastAsia="Times New Roman" w:hAnsi="Garamond" w:cs="Times New Roman"/>
+        </w:rPr>
+        <w:t xml:space="preserve"> </w:t>
+      </w:r>
+      <w:r>
+        <w:rPr>
+          <w:rFonts w:ascii="Garamond" w:eastAsia="Times New Roman" w:hAnsi="Garamond" w:cs="Times New Roman"/>
+          <w:b/>
+          <w:bCs/>
+        </w:rPr>
+        <w:t>|</w:t>
+      </w:r>
+      <w:r>
+        <w:rPr>
+          <w:rFonts w:ascii="Garamond" w:eastAsia="Times New Roman" w:hAnsi="Garamond" w:cs="Times New Roman"/>
+        </w:rPr>
+        <w:t xml:space="preserve"> </w:t>
+      </w:r>
+      <w:r>
+        <w:rPr>
+          <w:rFonts w:ascii="Times New Roman" w:eastAsia="Times New Roman" w:hAnsi="Times New Roman" w:cs="Times New Roman"/>
+          <w:i/>
+          <w:iCs/>
+          <w:sz w:val="21"/>
+          <w:szCs w:val="21"/>
+        </w:rPr>
+        <w:t>Software Development Engineer</w:t>
+      </w:r>
+      <w:r>
+        <w:rPr>
+          <w:rFonts w:ascii="Garamond" w:eastAsia="Times New Roman" w:hAnsi="Garamond" w:cs="Times New Roman"/>
+        </w:rPr>
+        <w:t xml:space="preserve"> </w:t>
+      </w:r>
+      <w:r>
+        <w:rPr>
+          <w:rFonts w:ascii="Garamond" w:eastAsia="Times New Roman" w:hAnsi="Garamond" w:cs="Times New Roman"/>
+        </w:rPr>
+        <w:t xml:space="preserve">– </w:t>
+      </w:r>
+      <w:r>
+        <w:rPr>
+          <w:rFonts w:ascii="Garamond" w:eastAsia="Times New Roman" w:hAnsi="Garamond" w:cs="Times New Roman"/>
+        </w:rPr>
+        <w:t>Seattle, W</w:t>
+      </w:r>
+      <w:r>
+        <w:rPr>
+          <w:rFonts w:ascii="Garamond" w:eastAsia="Times New Roman" w:hAnsi="Garamond" w:cs="Times New Roman"/>
+        </w:rPr>
+        <w:t xml:space="preserve">A </w:t>
+      </w:r>
+      <w:r>
+        <w:rPr>
+          <w:rFonts w:ascii="Garamond" w:eastAsia="Times New Roman" w:hAnsi="Garamond" w:cs="Times New Roman"/>
+        </w:rPr>
+        <w:tab/>
+      </w:r>
+      <w:r>
+        <w:rPr>
+          <w:rFonts w:ascii="Garamond" w:eastAsia="Times New Roman" w:hAnsi="Garamond" w:cs="Times New Roman"/>
+        </w:rPr>
+        <w:tab/>
+      </w:r>
+      <w:r>
+        <w:rPr>
+          <w:rFonts w:ascii="Garamond" w:eastAsia="Times New Roman" w:hAnsi="Garamond" w:cs="Times New Roman"/>
+        </w:rPr>
+        <w:tab/>
+      </w:r>
+      <w:r>
+        <w:rPr>
+          <w:rFonts w:ascii="Garamond" w:eastAsia="Times New Roman" w:hAnsi="Garamond" w:cs="Times New Roman"/>
+        </w:rPr>
+        <w:tab/>
+        <w:t xml:space="preserve">  </w:t>
+      </w:r>
+      <w:r>
+        <w:rPr>
+          <w:rFonts w:ascii="Garamond" w:eastAsia="Times New Roman" w:hAnsi="Garamond" w:cs="Times New Roman"/>
+          <w:b/>
+          <w:bCs/>
+        </w:rPr>
+        <w:t>Aug</w:t>
+      </w:r>
+      <w:r>
+        <w:rPr>
+          <w:rFonts w:ascii="Garamond" w:eastAsia="Times New Roman" w:hAnsi="Garamond" w:cs="Times New Roman"/>
+          <w:b/>
+          <w:bCs/>
+        </w:rPr>
+        <w:t>. 202</w:t>
+      </w:r>
+      <w:r>
+        <w:rPr>
+          <w:rFonts w:ascii="Garamond" w:eastAsia="Times New Roman" w:hAnsi="Garamond" w:cs="Times New Roman"/>
+          <w:b/>
+          <w:bCs/>
+        </w:rPr>
+        <w:t>2</w:t>
+      </w:r>
+      <w:r>
+        <w:rPr>
+          <w:rFonts w:ascii="Garamond" w:eastAsia="Times New Roman" w:hAnsi="Garamond" w:cs="Times New Roman"/>
+          <w:b/>
+          <w:bCs/>
+        </w:rPr>
+        <w:t xml:space="preserve"> – </w:t>
+      </w:r>
+      <w:r>
+        <w:rPr>
+          <w:rFonts w:ascii="Garamond" w:eastAsia="Times New Roman" w:hAnsi="Garamond" w:cs="Times New Roman"/>
+          <w:b/>
+          <w:bCs/>
+        </w:rPr>
+        <w:t>Aug. 2024</w:t>
+      </w:r>
+    </w:p>
+    <w:p>
+      <w:pPr>
+        <w:numPr>
+          <w:ilvl w:val="0"/>
+          <w:numId w:val="3"/>
+        </w:numPr>
+        <w:spacing w:after="0" w:line="240" w:lineRule="auto"/>
+        <w:contextualSpacing/>
+        <w:rPr>
+          <w:rFonts w:ascii="Garamond" w:eastAsia="Times New Roman" w:hAnsi="Garamond" w:cs="Times New Roman"/>
+          <w:b/>
+        </w:rPr>
+      </w:pPr>
+      <w:r>
+        <w:rPr>
+          <w:rFonts w:ascii="Garamond" w:eastAsia="Times New Roman" w:hAnsi="Garamond" w:cs="Times New Roman"/>
+          <w:bCs/>
+        </w:rPr>
         <w:t>Updated</w:t>
       </w:r>
       <w:r>
@@ -253,7 +527,7 @@
         </w:rPr>
         <w:t xml:space="preserve"> </w:t>
       </w:r>
-      <w:hyperlink r:id="rId7" w:history="1">
+      <w:hyperlink r:id="rId8" w:history="1">
         <w:r>
           <w:rPr>
             <w:rStyle w:val="Hyperlink"/>
@@ -292,7 +566,7 @@
         </w:rPr>
         <w:t xml:space="preserve">with </w:t>
       </w:r>
-      <w:hyperlink r:id="rId8" w:history="1">
+      <w:hyperlink r:id="rId9" w:history="1">
         <w:r>
           <w:rPr>
             <w:rStyle w:val="Hyperlink"/>
@@ -421,7 +695,7 @@
         </w:rPr>
         <w:t xml:space="preserve">Completed a similar integration as above with </w:t>
       </w:r>
-      <w:hyperlink r:id="rId9" w:history="1">
+      <w:hyperlink r:id="rId10" w:history="1">
         <w:r>
           <w:rPr>
             <w:rStyle w:val="Hyperlink"/>
@@ -466,7 +740,7 @@
         </w:rPr>
         <w:t xml:space="preserve"> an </w:t>
       </w:r>
-      <w:hyperlink r:id="rId10" w:history="1">
+      <w:hyperlink r:id="rId11" w:history="1">
         <w:r>
           <w:rPr>
             <w:rStyle w:val="Hyperlink"/>
@@ -596,24 +870,14 @@
         </w:rPr>
         <w:t xml:space="preserve"> </w:t>
       </w:r>
-      <w:hyperlink r:id="rId11" w:history="1">
-        <w:proofErr w:type="spellStart"/>
+      <w:hyperlink r:id="rId12" w:history="1">
         <w:r>
           <w:rPr>
             <w:rStyle w:val="Hyperlink"/>
             <w:rFonts w:ascii="Garamond" w:eastAsia="Times New Roman" w:hAnsi="Garamond" w:cs="Times New Roman"/>
             <w:bCs/>
           </w:rPr>
-          <w:t>BatchGetSecretValue</w:t>
-        </w:r>
-        <w:proofErr w:type="spellEnd"/>
-        <w:r>
-          <w:rPr>
-            <w:rStyle w:val="Hyperlink"/>
-            <w:rFonts w:ascii="Garamond" w:eastAsia="Times New Roman" w:hAnsi="Garamond" w:cs="Times New Roman"/>
-            <w:bCs/>
-          </w:rPr>
-          <w:t xml:space="preserve"> API launch</w:t>
+          <w:t>BatchGetSecretValue API launch</w:t>
         </w:r>
       </w:hyperlink>
       <w:r>
@@ -645,7 +909,6 @@
         </w:rPr>
         <w:t xml:space="preserve">AWS </w:t>
       </w:r>
-      <w:proofErr w:type="spellStart"/>
       <w:r>
         <w:rPr>
           <w:rStyle w:val="Hyperlink"/>
@@ -656,7 +919,6 @@
         </w:rPr>
         <w:t>re:Invent</w:t>
       </w:r>
-      <w:proofErr w:type="spellEnd"/>
       <w:r>
         <w:rPr>
           <w:rStyle w:val="Hyperlink"/>
@@ -730,7 +992,7 @@
         </w:rPr>
         <w:t xml:space="preserve"> a </w:t>
       </w:r>
-      <w:hyperlink r:id="rId12" w:history="1">
+      <w:hyperlink r:id="rId13" w:history="1">
         <w:r>
           <w:rPr>
             <w:rStyle w:val="Hyperlink"/>
@@ -750,6 +1012,154 @@
     </w:p>
     <w:p>
       <w:pPr>
+        <w:spacing w:after="0" w:line="276" w:lineRule="auto"/>
+        <w:contextualSpacing/>
+        <w:rPr>
+          <w:rFonts w:ascii="Garamond" w:eastAsia="Times New Roman" w:hAnsi="Garamond" w:cs="Times New Roman"/>
+          <w:b/>
+          <w:bCs/>
+        </w:rPr>
+      </w:pPr>
+      <w:r>
+        <w:rPr>
+          <w:rFonts w:ascii="Garamond" w:eastAsia="Times New Roman" w:hAnsi="Garamond" w:cs="Times New Roman"/>
+          <w:b/>
+          <w:bCs/>
+        </w:rPr>
+        <w:t>Amazon</w:t>
+      </w:r>
+      <w:r>
+        <w:rPr>
+          <w:rFonts w:ascii="Garamond" w:eastAsia="Times New Roman" w:hAnsi="Garamond" w:cs="Times New Roman"/>
+          <w:b/>
+          <w:bCs/>
+        </w:rPr>
+        <w:t xml:space="preserve"> Web Services</w:t>
+      </w:r>
+      <w:r>
+        <w:rPr>
+          <w:rFonts w:ascii="Garamond" w:eastAsia="Times New Roman" w:hAnsi="Garamond" w:cs="Times New Roman"/>
+        </w:rPr>
+        <w:t xml:space="preserve"> </w:t>
+      </w:r>
+      <w:r>
+        <w:rPr>
+          <w:rFonts w:ascii="Garamond" w:eastAsia="Times New Roman" w:hAnsi="Garamond" w:cs="Times New Roman"/>
+          <w:b/>
+          <w:bCs/>
+        </w:rPr>
+        <w:t>|</w:t>
+      </w:r>
+      <w:r>
+        <w:rPr>
+          <w:rFonts w:ascii="Garamond" w:eastAsia="Times New Roman" w:hAnsi="Garamond" w:cs="Times New Roman"/>
+        </w:rPr>
+        <w:t xml:space="preserve"> </w:t>
+      </w:r>
+      <w:r>
+        <w:rPr>
+          <w:rFonts w:ascii="Times New Roman" w:eastAsia="Times New Roman" w:hAnsi="Times New Roman" w:cs="Times New Roman"/>
+          <w:i/>
+          <w:iCs/>
+          <w:sz w:val="21"/>
+          <w:szCs w:val="21"/>
+        </w:rPr>
+        <w:t>Software Development Engineer Intern</w:t>
+      </w:r>
+      <w:r>
+        <w:rPr>
+          <w:rFonts w:ascii="Garamond" w:eastAsia="Times New Roman" w:hAnsi="Garamond" w:cs="Times New Roman"/>
+        </w:rPr>
+        <w:t xml:space="preserve"> </w:t>
+      </w:r>
+      <w:r>
+        <w:rPr>
+          <w:rFonts w:ascii="Garamond" w:eastAsia="Times New Roman" w:hAnsi="Garamond" w:cs="Times New Roman"/>
+        </w:rPr>
+        <w:t xml:space="preserve">– </w:t>
+      </w:r>
+      <w:r>
+        <w:rPr>
+          <w:rFonts w:ascii="Garamond" w:eastAsia="Times New Roman" w:hAnsi="Garamond" w:cs="Times New Roman"/>
+        </w:rPr>
+        <w:t>Seattle, WA</w:t>
+      </w:r>
+      <w:r>
+        <w:rPr>
+          <w:rFonts w:ascii="Garamond" w:eastAsia="Times New Roman" w:hAnsi="Garamond" w:cs="Times New Roman"/>
+        </w:rPr>
+        <w:t xml:space="preserve">  </w:t>
+      </w:r>
+      <w:r>
+        <w:rPr>
+          <w:rFonts w:ascii="Garamond" w:eastAsia="Times New Roman" w:hAnsi="Garamond" w:cs="Times New Roman"/>
+        </w:rPr>
+        <w:tab/>
+      </w:r>
+      <w:r>
+        <w:rPr>
+          <w:rFonts w:ascii="Garamond" w:eastAsia="Times New Roman" w:hAnsi="Garamond" w:cs="Times New Roman"/>
+        </w:rPr>
+        <w:tab/>
+      </w:r>
+      <w:r>
+        <w:rPr>
+          <w:rFonts w:ascii="Garamond" w:eastAsia="Times New Roman" w:hAnsi="Garamond" w:cs="Times New Roman"/>
+        </w:rPr>
+        <w:tab/>
+        <w:t xml:space="preserve">   </w:t>
+      </w:r>
+      <w:r>
+        <w:rPr>
+          <w:rFonts w:ascii="Garamond" w:eastAsia="Times New Roman" w:hAnsi="Garamond" w:cs="Times New Roman"/>
+          <w:b/>
+          <w:bCs/>
+        </w:rPr>
+        <w:t>Jun</w:t>
+      </w:r>
+      <w:r>
+        <w:rPr>
+          <w:rFonts w:ascii="Garamond" w:eastAsia="Times New Roman" w:hAnsi="Garamond" w:cs="Times New Roman"/>
+          <w:b/>
+          <w:bCs/>
+        </w:rPr>
+        <w:t>.</w:t>
+      </w:r>
+      <w:r>
+        <w:rPr>
+          <w:rFonts w:ascii="Garamond" w:eastAsia="Times New Roman" w:hAnsi="Garamond" w:cs="Times New Roman"/>
+          <w:b/>
+          <w:bCs/>
+        </w:rPr>
+        <w:t xml:space="preserve"> 2021 – Aug</w:t>
+      </w:r>
+      <w:r>
+        <w:rPr>
+          <w:rFonts w:ascii="Garamond" w:eastAsia="Times New Roman" w:hAnsi="Garamond" w:cs="Times New Roman"/>
+          <w:b/>
+          <w:bCs/>
+        </w:rPr>
+        <w:t>.</w:t>
+      </w:r>
+      <w:r>
+        <w:rPr>
+          <w:rFonts w:ascii="Garamond" w:eastAsia="Times New Roman" w:hAnsi="Garamond" w:cs="Times New Roman"/>
+          <w:b/>
+          <w:bCs/>
+        </w:rPr>
+        <w:t xml:space="preserve"> 202</w:t>
+      </w:r>
+      <w:r>
+        <w:rPr>
+          <w:rFonts w:ascii="Garamond" w:eastAsia="Times New Roman" w:hAnsi="Garamond" w:cs="Times New Roman"/>
+          <w:b/>
+          <w:bCs/>
+        </w:rPr>
+        <w:t>1</w:t>
+      </w:r>
+    </w:p>
+    <w:p>
+      <w:pPr>
         <w:numPr>
           <w:ilvl w:val="0"/>
           <w:numId w:val="3"/>
@@ -759,245 +1169,6 @@
         <w:rPr>
           <w:rFonts w:ascii="Garamond" w:eastAsia="Times New Roman" w:hAnsi="Garamond" w:cs="Times New Roman"/>
           <w:b/>
-        </w:rPr>
-      </w:pPr>
-      <w:r>
-        <w:rPr>
-          <w:rFonts w:ascii="Garamond" w:eastAsia="Times New Roman" w:hAnsi="Garamond" w:cs="Times New Roman"/>
-          <w:bCs/>
-        </w:rPr>
-        <w:t xml:space="preserve">Built a bot that </w:t>
-      </w:r>
-      <w:r>
-        <w:rPr>
-          <w:rFonts w:ascii="Garamond" w:eastAsia="Times New Roman" w:hAnsi="Garamond" w:cs="Times New Roman"/>
-          <w:bCs/>
-        </w:rPr>
-        <w:t>generates internal tracking tickets from Issues</w:t>
-      </w:r>
-      <w:r>
-        <w:rPr>
-          <w:rFonts w:ascii="Garamond" w:eastAsia="Times New Roman" w:hAnsi="Garamond" w:cs="Times New Roman"/>
-          <w:bCs/>
-        </w:rPr>
-        <w:t>/</w:t>
-      </w:r>
-      <w:r>
-        <w:rPr>
-          <w:rFonts w:ascii="Garamond" w:eastAsia="Times New Roman" w:hAnsi="Garamond" w:cs="Times New Roman"/>
-          <w:bCs/>
-        </w:rPr>
-        <w:t>Pull Requests</w:t>
-      </w:r>
-      <w:r>
-        <w:rPr>
-          <w:rFonts w:ascii="Garamond" w:eastAsia="Times New Roman" w:hAnsi="Garamond" w:cs="Times New Roman"/>
-          <w:bCs/>
-        </w:rPr>
-        <w:t xml:space="preserve"> in </w:t>
-      </w:r>
-      <w:r>
-        <w:rPr>
-          <w:rFonts w:ascii="Garamond" w:eastAsia="Times New Roman" w:hAnsi="Garamond" w:cs="Times New Roman"/>
-          <w:bCs/>
-        </w:rPr>
-        <w:t>8</w:t>
-      </w:r>
-      <w:r>
-        <w:rPr>
-          <w:rFonts w:ascii="Garamond" w:eastAsia="Times New Roman" w:hAnsi="Garamond" w:cs="Times New Roman"/>
-          <w:bCs/>
-        </w:rPr>
-        <w:t xml:space="preserve">+ </w:t>
-      </w:r>
-      <w:r>
-        <w:rPr>
-          <w:rFonts w:ascii="Garamond" w:eastAsia="Times New Roman" w:hAnsi="Garamond" w:cs="Times New Roman"/>
-          <w:bCs/>
-        </w:rPr>
-        <w:t>ASM</w:t>
-      </w:r>
-      <w:r>
-        <w:rPr>
-          <w:rFonts w:ascii="Garamond" w:eastAsia="Times New Roman" w:hAnsi="Garamond" w:cs="Times New Roman"/>
-          <w:bCs/>
-        </w:rPr>
-        <w:t xml:space="preserve"> Git</w:t>
-      </w:r>
-      <w:r>
-        <w:rPr>
-          <w:rFonts w:ascii="Garamond" w:eastAsia="Times New Roman" w:hAnsi="Garamond" w:cs="Times New Roman"/>
-          <w:bCs/>
-        </w:rPr>
-        <w:t>H</w:t>
-      </w:r>
-      <w:r>
-        <w:rPr>
-          <w:rFonts w:ascii="Garamond" w:eastAsia="Times New Roman" w:hAnsi="Garamond" w:cs="Times New Roman"/>
-          <w:bCs/>
-        </w:rPr>
-        <w:t>ub Repos.</w:t>
-      </w:r>
-    </w:p>
-    <w:p>
-      <w:pPr>
-        <w:spacing w:after="0" w:line="276" w:lineRule="auto"/>
-        <w:contextualSpacing/>
-        <w:rPr>
-          <w:rFonts w:ascii="Garamond" w:eastAsia="Times New Roman" w:hAnsi="Garamond" w:cs="Times New Roman"/>
-          <w:b/>
-          <w:bCs/>
-        </w:rPr>
-      </w:pPr>
-      <w:r>
-        <w:rPr>
-          <w:rFonts w:ascii="Garamond" w:eastAsia="Times New Roman" w:hAnsi="Garamond" w:cs="Times New Roman"/>
-          <w:b/>
-          <w:bCs/>
-        </w:rPr>
-        <w:t>Amazon</w:t>
-      </w:r>
-      <w:r>
-        <w:rPr>
-          <w:rFonts w:ascii="Garamond" w:eastAsia="Times New Roman" w:hAnsi="Garamond" w:cs="Times New Roman"/>
-          <w:b/>
-          <w:bCs/>
-        </w:rPr>
-        <w:t xml:space="preserve"> Web Services</w:t>
-      </w:r>
-      <w:r>
-        <w:rPr>
-          <w:rFonts w:ascii="Garamond" w:eastAsia="Times New Roman" w:hAnsi="Garamond" w:cs="Times New Roman"/>
-        </w:rPr>
-        <w:t xml:space="preserve"> </w:t>
-      </w:r>
-      <w:r>
-        <w:rPr>
-          <w:rFonts w:ascii="Garamond" w:eastAsia="Times New Roman" w:hAnsi="Garamond" w:cs="Times New Roman"/>
-          <w:b/>
-          <w:bCs/>
-        </w:rPr>
-        <w:t>|</w:t>
-      </w:r>
-      <w:r>
-        <w:rPr>
-          <w:rFonts w:ascii="Garamond" w:eastAsia="Times New Roman" w:hAnsi="Garamond" w:cs="Times New Roman"/>
-        </w:rPr>
-        <w:t xml:space="preserve"> </w:t>
-      </w:r>
-      <w:r>
-        <w:rPr>
-          <w:rFonts w:ascii="Times New Roman" w:eastAsia="Times New Roman" w:hAnsi="Times New Roman" w:cs="Times New Roman"/>
-          <w:i/>
-          <w:iCs/>
-          <w:sz w:val="21"/>
-          <w:szCs w:val="21"/>
-        </w:rPr>
-        <w:t>Software Development Engineer Intern</w:t>
-      </w:r>
-      <w:r>
-        <w:rPr>
-          <w:rFonts w:ascii="Garamond" w:eastAsia="Times New Roman" w:hAnsi="Garamond" w:cs="Times New Roman"/>
-        </w:rPr>
-        <w:t xml:space="preserve"> </w:t>
-      </w:r>
-      <w:r>
-        <w:rPr>
-          <w:rFonts w:ascii="Garamond" w:eastAsia="Times New Roman" w:hAnsi="Garamond" w:cs="Times New Roman"/>
-        </w:rPr>
-        <w:t xml:space="preserve">– </w:t>
-      </w:r>
-      <w:r>
-        <w:rPr>
-          <w:rFonts w:ascii="Garamond" w:eastAsia="Times New Roman" w:hAnsi="Garamond" w:cs="Times New Roman"/>
-        </w:rPr>
-        <w:t>Seattle, WA</w:t>
-      </w:r>
-      <w:r>
-        <w:rPr>
-          <w:rFonts w:ascii="Garamond" w:eastAsia="Times New Roman" w:hAnsi="Garamond" w:cs="Times New Roman"/>
-        </w:rPr>
-        <w:t xml:space="preserve">  </w:t>
-      </w:r>
-      <w:r>
-        <w:rPr>
-          <w:rFonts w:ascii="Garamond" w:eastAsia="Times New Roman" w:hAnsi="Garamond" w:cs="Times New Roman"/>
-        </w:rPr>
-        <w:tab/>
-      </w:r>
-      <w:r>
-        <w:rPr>
-          <w:rFonts w:ascii="Garamond" w:eastAsia="Times New Roman" w:hAnsi="Garamond" w:cs="Times New Roman"/>
-        </w:rPr>
-        <w:tab/>
-      </w:r>
-      <w:r>
-        <w:rPr>
-          <w:rFonts w:ascii="Garamond" w:eastAsia="Times New Roman" w:hAnsi="Garamond" w:cs="Times New Roman"/>
-        </w:rPr>
-        <w:tab/>
-        <w:t xml:space="preserve">   </w:t>
-      </w:r>
-      <w:r>
-        <w:rPr>
-          <w:rFonts w:ascii="Garamond" w:eastAsia="Times New Roman" w:hAnsi="Garamond" w:cs="Times New Roman"/>
-          <w:b/>
-          <w:bCs/>
-        </w:rPr>
-        <w:t>Jun</w:t>
-      </w:r>
-      <w:r>
-        <w:rPr>
-          <w:rFonts w:ascii="Garamond" w:eastAsia="Times New Roman" w:hAnsi="Garamond" w:cs="Times New Roman"/>
-          <w:b/>
-          <w:bCs/>
-        </w:rPr>
-        <w:t>.</w:t>
-      </w:r>
-      <w:r>
-        <w:rPr>
-          <w:rFonts w:ascii="Garamond" w:eastAsia="Times New Roman" w:hAnsi="Garamond" w:cs="Times New Roman"/>
-          <w:b/>
-          <w:bCs/>
-        </w:rPr>
-        <w:t xml:space="preserve"> 2021 – Aug</w:t>
-      </w:r>
-      <w:r>
-        <w:rPr>
-          <w:rFonts w:ascii="Garamond" w:eastAsia="Times New Roman" w:hAnsi="Garamond" w:cs="Times New Roman"/>
-          <w:b/>
-          <w:bCs/>
-        </w:rPr>
-        <w:t>.</w:t>
-      </w:r>
-      <w:r>
-        <w:rPr>
-          <w:rFonts w:ascii="Garamond" w:eastAsia="Times New Roman" w:hAnsi="Garamond" w:cs="Times New Roman"/>
-          <w:b/>
-          <w:bCs/>
-        </w:rPr>
-        <w:t xml:space="preserve"> 202</w:t>
-      </w:r>
-      <w:r>
-        <w:rPr>
-          <w:rFonts w:ascii="Garamond" w:eastAsia="Times New Roman" w:hAnsi="Garamond" w:cs="Times New Roman"/>
-          <w:b/>
-          <w:bCs/>
-        </w:rPr>
-        <w:t>1</w:t>
-      </w:r>
-    </w:p>
-    <w:p>
-      <w:pPr>
-        <w:numPr>
-          <w:ilvl w:val="0"/>
-          <w:numId w:val="3"/>
-        </w:numPr>
-        <w:spacing w:after="0" w:line="240" w:lineRule="auto"/>
-        <w:contextualSpacing/>
-        <w:rPr>
-          <w:rFonts w:ascii="Garamond" w:eastAsia="Times New Roman" w:hAnsi="Garamond" w:cs="Times New Roman"/>
-          <w:b/>
           <w:sz w:val="24"/>
           <w:szCs w:val="24"/>
         </w:rPr>
@@ -1016,7 +1187,7 @@
         </w:rPr>
         <w:t xml:space="preserve">a </w:t>
       </w:r>
-      <w:hyperlink r:id="rId13" w:history="1">
+      <w:hyperlink r:id="rId14" w:history="1">
         <w:r>
           <w:rPr>
             <w:rStyle w:val="Hyperlink"/>
@@ -1089,7 +1260,6 @@
           <w:bCs/>
         </w:rPr>
       </w:pPr>
-      <w:proofErr w:type="spellStart"/>
       <w:r>
         <w:rPr>
           <w:rFonts w:ascii="Garamond" w:eastAsia="Times New Roman" w:hAnsi="Garamond" w:cs="Times New Roman"/>
@@ -1098,7 +1268,6 @@
         </w:rPr>
         <w:t>Ocient</w:t>
       </w:r>
-      <w:proofErr w:type="spellEnd"/>
       <w:r>
         <w:rPr>
           <w:rFonts w:ascii="Garamond" w:eastAsia="Times New Roman" w:hAnsi="Garamond" w:cs="Times New Roman"/>
@@ -1281,119 +1450,7 @@
           <w:rFonts w:ascii="Garamond" w:eastAsia="Times New Roman" w:hAnsi="Garamond" w:cs="Times New Roman"/>
           <w:bCs/>
         </w:rPr>
-        <w:t>Built</w:t>
-      </w:r>
-      <w:r>
-        <w:rPr>
-          <w:rFonts w:ascii="Garamond" w:eastAsia="Times New Roman" w:hAnsi="Garamond" w:cs="Times New Roman"/>
-          <w:bCs/>
-        </w:rPr>
-        <w:t xml:space="preserve"> a </w:t>
-      </w:r>
-      <w:r>
-        <w:rPr>
-          <w:rFonts w:ascii="Garamond" w:eastAsia="Times New Roman" w:hAnsi="Garamond" w:cs="Times New Roman"/>
-          <w:bCs/>
-        </w:rPr>
-        <w:t>dev</w:t>
-      </w:r>
-      <w:r>
-        <w:rPr>
-          <w:rFonts w:ascii="Garamond" w:eastAsia="Times New Roman" w:hAnsi="Garamond" w:cs="Times New Roman"/>
-          <w:bCs/>
-        </w:rPr>
-        <w:t>eloper</w:t>
-      </w:r>
-      <w:r>
-        <w:rPr>
-          <w:rFonts w:ascii="Garamond" w:eastAsia="Times New Roman" w:hAnsi="Garamond" w:cs="Times New Roman"/>
-          <w:bCs/>
-        </w:rPr>
-        <w:t xml:space="preserve"> tool </w:t>
-      </w:r>
-      <w:r>
-        <w:rPr>
-          <w:rFonts w:ascii="Garamond" w:eastAsia="Times New Roman" w:hAnsi="Garamond" w:cs="Times New Roman"/>
-          <w:bCs/>
-        </w:rPr>
-        <w:t>for</w:t>
-      </w:r>
-      <w:r>
-        <w:rPr>
-          <w:rFonts w:ascii="Garamond" w:eastAsia="Times New Roman" w:hAnsi="Garamond" w:cs="Times New Roman"/>
-          <w:bCs/>
-        </w:rPr>
-        <w:t xml:space="preserve"> a Raft </w:t>
-      </w:r>
-      <w:r>
-        <w:rPr>
-          <w:rFonts w:ascii="Garamond" w:eastAsia="Times New Roman" w:hAnsi="Garamond" w:cs="Times New Roman"/>
-          <w:bCs/>
-        </w:rPr>
-        <w:t xml:space="preserve">cluster </w:t>
-      </w:r>
-      <w:r>
-        <w:rPr>
-          <w:rFonts w:ascii="Garamond" w:eastAsia="Times New Roman" w:hAnsi="Garamond" w:cs="Times New Roman"/>
-          <w:bCs/>
-        </w:rPr>
-        <w:t xml:space="preserve">consensus framework that reduced debugging time by </w:t>
-      </w:r>
-      <w:r>
-        <w:rPr>
-          <w:rFonts w:ascii="Garamond" w:eastAsia="Times New Roman" w:hAnsi="Garamond" w:cs="Times New Roman"/>
-          <w:bCs/>
-        </w:rPr>
-        <w:t xml:space="preserve">3+ </w:t>
-      </w:r>
-      <w:r>
-        <w:rPr>
-          <w:rFonts w:ascii="Garamond" w:eastAsia="Times New Roman" w:hAnsi="Garamond" w:cs="Times New Roman"/>
-          <w:bCs/>
-        </w:rPr>
-        <w:t xml:space="preserve">hours </w:t>
-      </w:r>
-      <w:r>
-        <w:rPr>
-          <w:rFonts w:ascii="Garamond" w:eastAsia="Times New Roman" w:hAnsi="Garamond" w:cs="Times New Roman"/>
-          <w:bCs/>
-        </w:rPr>
-        <w:t xml:space="preserve">weekly </w:t>
-      </w:r>
-      <w:r>
-        <w:rPr>
-          <w:rFonts w:ascii="Garamond" w:eastAsia="Times New Roman" w:hAnsi="Garamond" w:cs="Times New Roman"/>
-          <w:bCs/>
-        </w:rPr>
-        <w:t xml:space="preserve">for 10+ Engineers by allowing them to “quarantine” bad data chunks on faulty dev </w:t>
-      </w:r>
-      <w:r>
-        <w:rPr>
-          <w:rFonts w:ascii="Garamond" w:eastAsia="Times New Roman" w:hAnsi="Garamond" w:cs="Times New Roman"/>
-          <w:bCs/>
-        </w:rPr>
-        <w:t>and</w:t>
-      </w:r>
-      <w:r>
-        <w:rPr>
-          <w:rFonts w:ascii="Garamond" w:eastAsia="Times New Roman" w:hAnsi="Garamond" w:cs="Times New Roman"/>
-          <w:bCs/>
-        </w:rPr>
-        <w:t xml:space="preserve"> production cluster</w:t>
-      </w:r>
-      <w:r>
-        <w:rPr>
-          <w:rFonts w:ascii="Garamond" w:eastAsia="Times New Roman" w:hAnsi="Garamond" w:cs="Times New Roman"/>
-          <w:bCs/>
-        </w:rPr>
-        <w:t>s</w:t>
-      </w:r>
-      <w:r>
-        <w:rPr>
-          <w:rFonts w:ascii="Garamond" w:eastAsia="Times New Roman" w:hAnsi="Garamond" w:cs="Times New Roman"/>
-          <w:bCs/>
-        </w:rPr>
-        <w:t>.</w:t>
+        <w:t>Built an oncall data tool for a Raft cluster DB that reduced debugging time by 3+ hours weekly for 10+ Engineers.</w:t>
       </w:r>
     </w:p>
     <w:p>
@@ -1590,77 +1647,6 @@
         <w:rPr>
           <w:rFonts w:ascii="Garamond" w:eastAsia="Times New Roman" w:hAnsi="Garamond" w:cs="Times New Roman"/>
           <w:b/>
-        </w:rPr>
-      </w:pPr>
-      <w:r>
-        <w:rPr>
-          <w:rFonts w:ascii="Garamond" w:eastAsia="Times New Roman" w:hAnsi="Garamond" w:cs="Times New Roman"/>
-          <w:bCs/>
-        </w:rPr>
-        <w:t xml:space="preserve">Developed </w:t>
-      </w:r>
-      <w:r>
-        <w:rPr>
-          <w:rFonts w:ascii="Garamond" w:eastAsia="Times New Roman" w:hAnsi="Garamond" w:cs="Times New Roman"/>
-          <w:b/>
-        </w:rPr>
-        <w:t>Testudo Bank</w:t>
-      </w:r>
-      <w:r>
-        <w:rPr>
-          <w:rFonts w:ascii="Garamond" w:eastAsia="Times New Roman" w:hAnsi="Garamond" w:cs="Times New Roman"/>
-          <w:bCs/>
-        </w:rPr>
-        <w:t xml:space="preserve"> </w:t>
-      </w:r>
-      <w:r>
-        <w:rPr>
-          <w:rFonts w:ascii="Garamond" w:eastAsia="Times New Roman" w:hAnsi="Garamond" w:cs="Times New Roman"/>
-        </w:rPr>
-        <w:t>– an educational Java Spring banking application</w:t>
-      </w:r>
-      <w:r>
-        <w:rPr>
-          <w:rFonts w:ascii="Garamond" w:eastAsia="Times New Roman" w:hAnsi="Garamond" w:cs="Times New Roman"/>
-        </w:rPr>
-        <w:t xml:space="preserve"> that </w:t>
-      </w:r>
-      <w:r>
-        <w:rPr>
-          <w:rFonts w:ascii="Garamond" w:eastAsia="Times New Roman" w:hAnsi="Garamond" w:cs="Times New Roman"/>
-        </w:rPr>
-        <w:t>4</w:t>
-      </w:r>
-      <w:r>
-        <w:rPr>
-          <w:rFonts w:ascii="Garamond" w:eastAsia="Times New Roman" w:hAnsi="Garamond" w:cs="Times New Roman"/>
-        </w:rPr>
-        <w:t xml:space="preserve">5 </w:t>
-      </w:r>
-      <w:r>
-        <w:rPr>
-          <w:rFonts w:ascii="Garamond" w:eastAsia="Times New Roman" w:hAnsi="Garamond" w:cs="Times New Roman"/>
-        </w:rPr>
-        <w:t>students contributed to</w:t>
-      </w:r>
-      <w:r>
-        <w:rPr>
-          <w:rFonts w:ascii="Garamond" w:eastAsia="Times New Roman" w:hAnsi="Garamond" w:cs="Times New Roman"/>
-        </w:rPr>
-        <w:t>.</w:t>
-      </w:r>
-    </w:p>
-    <w:p>
-      <w:pPr>
-        <w:numPr>
-          <w:ilvl w:val="0"/>
-          <w:numId w:val="3"/>
-        </w:numPr>
-        <w:spacing w:after="0" w:line="240" w:lineRule="auto"/>
-        <w:contextualSpacing/>
-        <w:rPr>
-          <w:rFonts w:ascii="Garamond" w:eastAsia="Times New Roman" w:hAnsi="Garamond" w:cs="Times New Roman"/>
-          <w:b/>
           <w:bCs/>
         </w:rPr>
       </w:pPr>
@@ -1972,19 +1958,25 @@
         <w:rPr>
           <w:rFonts w:ascii="Garamond" w:eastAsia="Times New Roman" w:hAnsi="Garamond" w:cs="Times New Roman"/>
         </w:rPr>
+        <w:t>JavaScript</w:t>
+      </w:r>
+      <w:r>
+        <w:rPr>
+          <w:rFonts w:ascii="Garamond" w:eastAsia="Times New Roman" w:hAnsi="Garamond" w:cs="Times New Roman"/>
+        </w:rPr>
+        <w:t xml:space="preserve">, </w:t>
+      </w:r>
+      <w:r>
+        <w:rPr>
+          <w:rFonts w:ascii="Garamond" w:eastAsia="Times New Roman" w:hAnsi="Garamond" w:cs="Times New Roman"/>
+        </w:rPr>
+        <w:t xml:space="preserve">TypeScript, </w:t>
+      </w:r>
+      <w:r>
+        <w:rPr>
+          <w:rFonts w:ascii="Garamond" w:eastAsia="Times New Roman" w:hAnsi="Garamond" w:cs="Times New Roman"/>
+        </w:rPr>
         <w:t xml:space="preserve">C++, </w:t>
-      </w:r>
-      <w:r>
-        <w:rPr>
-          <w:rFonts w:ascii="Garamond" w:eastAsia="Times New Roman" w:hAnsi="Garamond" w:cs="Times New Roman"/>
-        </w:rPr>
-        <w:t>JavaScript</w:t>
-      </w:r>
-      <w:r>
-        <w:rPr>
-          <w:rFonts w:ascii="Garamond" w:eastAsia="Times New Roman" w:hAnsi="Garamond" w:cs="Times New Roman"/>
-        </w:rPr>
-        <w:t xml:space="preserve">, </w:t>
       </w:r>
       <w:r>
         <w:rPr>
@@ -2048,6 +2040,24 @@
         <w:rPr>
           <w:rFonts w:ascii="Garamond" w:eastAsia="Times New Roman" w:hAnsi="Garamond" w:cs="Times New Roman"/>
         </w:rPr>
+        <w:t xml:space="preserve">OpenAI, </w:t>
+      </w:r>
+      <w:r>
+        <w:rPr>
+          <w:rFonts w:ascii="Garamond" w:eastAsia="Times New Roman" w:hAnsi="Garamond" w:cs="Times New Roman"/>
+        </w:rPr>
+        <w:t>OpenSearch</w:t>
+      </w:r>
+      <w:r>
+        <w:rPr>
+          <w:rFonts w:ascii="Garamond" w:eastAsia="Times New Roman" w:hAnsi="Garamond" w:cs="Times New Roman"/>
+        </w:rPr>
+        <w:t xml:space="preserve">, </w:t>
+      </w:r>
+      <w:r>
+        <w:rPr>
+          <w:rFonts w:ascii="Garamond" w:eastAsia="Times New Roman" w:hAnsi="Garamond" w:cs="Times New Roman"/>
+        </w:rPr>
         <w:t>Pandas</w:t>
       </w:r>
       <w:r>
@@ -2061,18 +2071,6 @@
           <w:rFonts w:ascii="Garamond" w:eastAsia="Times New Roman" w:hAnsi="Garamond" w:cs="Times New Roman"/>
         </w:rPr>
         <w:t>NumPy</w:t>
-      </w:r>
-      <w:r>
-        <w:rPr>
-          <w:rFonts w:ascii="Garamond" w:eastAsia="Times New Roman" w:hAnsi="Garamond" w:cs="Times New Roman"/>
-        </w:rPr>
-        <w:t>/scikit-learn</w:t>
-      </w:r>
-      <w:r>
-        <w:rPr>
-          <w:rFonts w:ascii="Garamond" w:eastAsia="Times New Roman" w:hAnsi="Garamond" w:cs="Times New Roman"/>
-        </w:rPr>
-        <w:t>/NLTK</w:t>
       </w:r>
     </w:p>
     <w:p>
@@ -2169,7 +2167,7 @@
         </w:rPr>
         <w:t>(</w:t>
       </w:r>
-      <w:hyperlink r:id="rId14" w:history="1">
+      <w:hyperlink r:id="rId15" w:history="1">
         <w:r>
           <w:rPr>
             <w:rStyle w:val="Hyperlink"/>
@@ -2198,7 +2196,13 @@
         <w:rPr>
           <w:rFonts w:ascii="Garamond" w:eastAsia="Times New Roman" w:hAnsi="Garamond" w:cs="Times New Roman"/>
         </w:rPr>
-        <w:t>JavaScript, Python</w:t>
+        <w:t>TypeScript</w:t>
+      </w:r>
+      <w:r>
+        <w:rPr>
+          <w:rFonts w:ascii="Garamond" w:eastAsia="Times New Roman" w:hAnsi="Garamond" w:cs="Times New Roman"/>
+        </w:rPr>
+        <w:t>, Python</w:t>
       </w:r>
       <w:r>
         <w:rPr>
@@ -2384,7 +2388,7 @@
           <w:rFonts w:ascii="Garamond" w:eastAsia="Times New Roman" w:hAnsi="Garamond" w:cs="Times New Roman"/>
         </w:rPr>
       </w:pPr>
-      <w:hyperlink r:id="rId15" w:history="1">
+      <w:hyperlink r:id="rId16" w:history="1">
         <w:r>
           <w:rPr>
             <w:rStyle w:val="Hyperlink"/>
@@ -2574,21 +2578,7 @@
         <w:rPr>
           <w:rFonts w:ascii="Garamond" w:eastAsia="Times New Roman" w:hAnsi="Garamond" w:cs="Times New Roman"/>
         </w:rPr>
-        <w:t xml:space="preserve"> a specified </w:t>
-      </w:r>
-      <w:proofErr w:type="spellStart"/>
-      <w:r>
-        <w:rPr>
-          <w:rFonts w:ascii="Garamond" w:eastAsia="Times New Roman" w:hAnsi="Garamond" w:cs="Times New Roman"/>
-        </w:rPr>
-        <w:t>SubReddit</w:t>
-      </w:r>
-      <w:proofErr w:type="spellEnd"/>
-      <w:r>
-        <w:rPr>
-          <w:rFonts w:ascii="Garamond" w:eastAsia="Times New Roman" w:hAnsi="Garamond" w:cs="Times New Roman"/>
-        </w:rPr>
-        <w:t xml:space="preserve"> that match a </w:t>
+        <w:t xml:space="preserve"> a specified SubReddit that match a </w:t>
       </w:r>
       <w:r>
         <w:rPr>
@@ -2642,7 +2632,7 @@
           <w:bCs/>
         </w:rPr>
       </w:pPr>
-      <w:hyperlink r:id="rId16" w:history="1">
+      <w:hyperlink r:id="rId17" w:history="1">
         <w:r>
           <w:rPr>
             <w:rStyle w:val="Hyperlink"/>
@@ -2980,7 +2970,7 @@
           <w:rFonts w:ascii="Garamond" w:eastAsia="Times New Roman" w:hAnsi="Garamond" w:cs="Times New Roman"/>
         </w:rPr>
       </w:pPr>
-      <w:hyperlink r:id="rId17" w:history="1">
+      <w:hyperlink r:id="rId18" w:history="1">
         <w:r>
           <w:rPr>
             <w:rStyle w:val="Hyperlink"/>
@@ -3103,7 +3093,7 @@
         <w:rPr>
           <w:rFonts w:ascii="Garamond" w:eastAsia="Times New Roman" w:hAnsi="Garamond" w:cs="Times New Roman"/>
         </w:rPr>
-        <w:t xml:space="preserve">Designed a policy-based stochastic Reinforcement Learning (RL) algorithm that uses the First-Visit Monte Carlo Method </w:t>
+        <w:t xml:space="preserve">Designed a Reinforcement Learning (RL) algorithm that uses the First-Visit Monte Carlo Method </w:t>
       </w:r>
       <w:r>
         <w:rPr>
@@ -3133,41 +3123,49 @@
         <w:rPr>
           <w:rFonts w:ascii="Garamond" w:eastAsia="Times New Roman" w:hAnsi="Garamond" w:cs="Times New Roman"/>
         </w:rPr>
-        <w:t>maximize Blackjack returns.</w:t>
-      </w:r>
-    </w:p>
-    <w:p>
-      <w:pPr>
-        <w:numPr>
-          <w:ilvl w:val="0"/>
-          <w:numId w:val="3"/>
-        </w:numPr>
-        <w:spacing w:after="0" w:line="240" w:lineRule="auto"/>
-        <w:contextualSpacing/>
-        <w:rPr>
-          <w:rFonts w:ascii="Garamond" w:eastAsia="Times New Roman" w:hAnsi="Garamond" w:cs="Times New Roman"/>
-          <w:b/>
-          <w:sz w:val="24"/>
-          <w:szCs w:val="24"/>
-        </w:rPr>
-      </w:pPr>
-      <w:r>
-        <w:rPr>
-          <w:rFonts w:ascii="Garamond" w:eastAsia="Times New Roman" w:hAnsi="Garamond" w:cs="Times New Roman"/>
-        </w:rPr>
-        <w:t>Reduced</w:t>
-      </w:r>
-      <w:r>
-        <w:rPr>
-          <w:rFonts w:ascii="Garamond" w:eastAsia="Times New Roman" w:hAnsi="Garamond" w:cs="Times New Roman"/>
-        </w:rPr>
-        <w:t xml:space="preserve"> casino</w:t>
-      </w:r>
-      <w:r>
-        <w:rPr>
-          <w:rFonts w:ascii="Garamond" w:eastAsia="Times New Roman" w:hAnsi="Garamond" w:cs="Times New Roman"/>
-        </w:rPr>
-        <w:t>’s</w:t>
+        <w:t>maximize Blackjack returns</w:t>
+      </w:r>
+      <w:r>
+        <w:rPr>
+          <w:rFonts w:ascii="Garamond" w:eastAsia="Times New Roman" w:hAnsi="Garamond" w:cs="Times New Roman"/>
+        </w:rPr>
+        <w:t xml:space="preserve"> by r</w:t>
+      </w:r>
+      <w:r>
+        <w:rPr>
+          <w:rFonts w:ascii="Garamond" w:eastAsia="Times New Roman" w:hAnsi="Garamond" w:cs="Times New Roman"/>
+        </w:rPr>
+        <w:t>educ</w:t>
+      </w:r>
+      <w:r>
+        <w:rPr>
+          <w:rFonts w:ascii="Garamond" w:eastAsia="Times New Roman" w:hAnsi="Garamond" w:cs="Times New Roman"/>
+        </w:rPr>
+        <w:t>ing</w:t>
+      </w:r>
+      <w:r>
+        <w:rPr>
+          <w:rFonts w:ascii="Garamond" w:eastAsia="Times New Roman" w:hAnsi="Garamond" w:cs="Times New Roman"/>
+        </w:rPr>
+        <w:t xml:space="preserve"> casino </w:t>
+      </w:r>
+      <w:r>
+        <w:rPr>
+          <w:rFonts w:ascii="Garamond" w:eastAsia="Times New Roman" w:hAnsi="Garamond" w:cs="Times New Roman"/>
+        </w:rPr>
+        <w:t>advantage</w:t>
+      </w:r>
+      <w:r>
+        <w:rPr>
+          <w:rFonts w:ascii="Garamond" w:eastAsia="Times New Roman" w:hAnsi="Garamond" w:cs="Times New Roman"/>
+        </w:rPr>
+        <w:t xml:space="preserve"> from 20% </w:t>
+      </w:r>
+      <w:r>
+        <w:rPr>
+          <w:rFonts w:ascii="Garamond" w:eastAsia="Times New Roman" w:hAnsi="Garamond" w:cs="Times New Roman"/>
+        </w:rPr>
+        <w:t>to</w:t>
       </w:r>
       <w:r>
         <w:rPr>
@@ -3179,67 +3177,13 @@
         <w:rPr>
           <w:rFonts w:ascii="Garamond" w:eastAsia="Times New Roman" w:hAnsi="Garamond" w:cs="Times New Roman"/>
         </w:rPr>
-        <w:t>advantage</w:t>
-      </w:r>
-      <w:r>
-        <w:rPr>
-          <w:rFonts w:ascii="Garamond" w:eastAsia="Times New Roman" w:hAnsi="Garamond" w:cs="Times New Roman"/>
-        </w:rPr>
-        <w:t xml:space="preserve"> from 20% </w:t>
-      </w:r>
-      <w:r>
-        <w:rPr>
-          <w:rFonts w:ascii="Garamond" w:eastAsia="Times New Roman" w:hAnsi="Garamond" w:cs="Times New Roman"/>
-        </w:rPr>
-        <w:t>to</w:t>
-      </w:r>
-      <w:r>
-        <w:rPr>
-          <w:rFonts w:ascii="Garamond" w:eastAsia="Times New Roman" w:hAnsi="Garamond" w:cs="Times New Roman"/>
-        </w:rPr>
-        <w:t xml:space="preserve"> </w:t>
-      </w:r>
-      <w:r>
-        <w:rPr>
-          <w:rFonts w:ascii="Garamond" w:eastAsia="Times New Roman" w:hAnsi="Garamond" w:cs="Times New Roman"/>
-        </w:rPr>
         <w:t>4</w:t>
       </w:r>
       <w:r>
         <w:rPr>
           <w:rFonts w:ascii="Garamond" w:eastAsia="Times New Roman" w:hAnsi="Garamond" w:cs="Times New Roman"/>
         </w:rPr>
-        <w:t xml:space="preserve">% by </w:t>
-      </w:r>
-      <w:r>
-        <w:rPr>
-          <w:rFonts w:ascii="Garamond" w:eastAsia="Times New Roman" w:hAnsi="Garamond" w:cs="Times New Roman"/>
-        </w:rPr>
-        <w:t xml:space="preserve">training </w:t>
-      </w:r>
-      <w:r>
-        <w:rPr>
-          <w:rFonts w:ascii="Garamond" w:eastAsia="Times New Roman" w:hAnsi="Garamond" w:cs="Times New Roman"/>
-        </w:rPr>
-        <w:t>an</w:t>
-      </w:r>
-      <w:r>
-        <w:rPr>
-          <w:rFonts w:ascii="Garamond" w:eastAsia="Times New Roman" w:hAnsi="Garamond" w:cs="Times New Roman"/>
-        </w:rPr>
-        <w:t xml:space="preserve"> AI agent with my RL algorithm</w:t>
-      </w:r>
-      <w:r>
-        <w:rPr>
-          <w:rFonts w:ascii="Garamond" w:eastAsia="Times New Roman" w:hAnsi="Garamond" w:cs="Times New Roman"/>
-        </w:rPr>
-        <w:t xml:space="preserve"> through 1 million e</w:t>
-      </w:r>
-      <w:r>
-        <w:rPr>
-          <w:rFonts w:ascii="Garamond" w:eastAsia="Times New Roman" w:hAnsi="Garamond" w:cs="Times New Roman"/>
-        </w:rPr>
-        <w:t>pochs</w:t>
+        <w:t>%</w:t>
       </w:r>
       <w:r>
         <w:rPr>
@@ -3822,7 +3766,7 @@
       </w:r>
     </w:p>
     <w:sectPr>
-      <w:headerReference w:type="default" r:id="rId18"/>
+      <w:headerReference w:type="default" r:id="rId19"/>
       <w:pgSz w:w="12240" w:h="15840"/>
       <w:pgMar w:top="720" w:right="720" w:bottom="720" w:left="720" w:header="504" w:footer="720" w:gutter="0"/>
       <w:pgNumType w:start="1"/>
@@ -3834,7 +3778,7 @@
 </file>
 
 <file path=word/endnotes.xml><?xml version="1.0" encoding="utf-8"?>
-<w:endnotes xmlns:wpc="http://schemas.microsoft.com/office/word/2010/wordprocessingCanvas" xmlns:cx="http://schemas.microsoft.com/office/drawing/2014/chartex" xmlns:cx1="http://schemas.microsoft.com/office/drawing/2015/9/8/chartex" xmlns:cx2="http://schemas.microsoft.com/office/drawing/2015/10/21/chartex" xmlns:cx3="http://schemas.microsoft.com/office/drawing/2016/5/9/chartex" xmlns:cx4="http://schemas.microsoft.com/office/drawing/2016/5/10/chartex" xmlns:cx5="http://schemas.microsoft.com/office/drawing/2016/5/11/chartex" xmlns:cx6="http://schemas.microsoft.com/office/drawing/2016/5/12/chartex" xmlns:cx7="http://schemas.microsoft.com/office/drawing/2016/5/13/chartex" xmlns:cx8="http://schemas.microsoft.com/office/drawing/2016/5/14/chartex" xmlns:mc="http://schemas.openxmlformats.org/markup-compatibility/2006" xmlns:aink="http://schemas.microsoft.com/office/drawing/2016/ink" xmlns:am3d="http://schemas.microsoft.com/office/drawing/2017/model3d" xmlns:o="urn:schemas-microsoft-com:office:office" xmlns:oel="http://schemas.microsoft.com/office/2019/extlst" xmlns:r="http://schemas.openxmlformats.org/officeDocument/2006/relationships" xmlns:m="http://schemas.openxmlformats.org/officeDocument/2006/math" xmlns:v="urn:schemas-microsoft-com:vml" xmlns:wp14="http://schemas.microsoft.com/office/word/2010/wordprocessingDrawing" xmlns:wp="http://schemas.openxmlformats.org/drawingml/2006/wordprocessingDrawing" xmlns:w10="urn:schemas-microsoft-com:office:word" xmlns:w="http://schemas.openxmlformats.org/wordprocessingml/2006/main" xmlns:w14="http://schemas.microsoft.com/office/word/2010/wordml" xmlns:w15="http://schemas.microsoft.com/office/word/2012/wordml" xmlns:w16cex="http://schemas.microsoft.com/office/word/2018/wordml/cex" xmlns:w16cid="http://schemas.microsoft.com/office/word/2016/wordml/cid" xmlns:w16="http://schemas.microsoft.com/office/word/2018/wordml" xmlns:w16du="http://schemas.microsoft.com/office/word/2023/wordml/word16du" xmlns:w16sdtdh="http://schemas.microsoft.com/office/word/2020/wordml/sdtdatahash" xmlns:w16se="http://schemas.microsoft.com/office/word/2015/wordml/symex" xmlns:wpg="http://schemas.microsoft.com/office/word/2010/wordprocessingGroup" xmlns:wpi="http://schemas.microsoft.com/office/word/2010/wordprocessingInk" xmlns:wne="http://schemas.microsoft.com/office/word/2006/wordml" xmlns:wps="http://schemas.microsoft.com/office/word/2010/wordprocessingShape" mc:Ignorable="w14 w15 w16se w16cid w16 w16cex w16sdtdh w16du wp14">
+<w:endnotes xmlns:wpc="http://schemas.microsoft.com/office/word/2010/wordprocessingCanvas" xmlns:cx="http://schemas.microsoft.com/office/drawing/2014/chartex" xmlns:cx1="http://schemas.microsoft.com/office/drawing/2015/9/8/chartex" xmlns:cx2="http://schemas.microsoft.com/office/drawing/2015/10/21/chartex" xmlns:cx3="http://schemas.microsoft.com/office/drawing/2016/5/9/chartex" xmlns:cx4="http://schemas.microsoft.com/office/drawing/2016/5/10/chartex" xmlns:cx5="http://schemas.microsoft.com/office/drawing/2016/5/11/chartex" xmlns:cx6="http://schemas.microsoft.com/office/drawing/2016/5/12/chartex" xmlns:cx7="http://schemas.microsoft.com/office/drawing/2016/5/13/chartex" xmlns:cx8="http://schemas.microsoft.com/office/drawing/2016/5/14/chartex" xmlns:mc="http://schemas.openxmlformats.org/markup-compatibility/2006" xmlns:aink="http://schemas.microsoft.com/office/drawing/2016/ink" xmlns:am3d="http://schemas.microsoft.com/office/drawing/2017/model3d" xmlns:o="urn:schemas-microsoft-com:office:office" xmlns:oel="http://schemas.microsoft.com/office/2019/extlst" xmlns:r="http://schemas.openxmlformats.org/officeDocument/2006/relationships" xmlns:m="http://schemas.openxmlformats.org/officeDocument/2006/math" xmlns:v="urn:schemas-microsoft-com:vml" xmlns:wp14="http://schemas.microsoft.com/office/word/2010/wordprocessingDrawing" xmlns:wp="http://schemas.openxmlformats.org/drawingml/2006/wordprocessingDrawing" xmlns:w10="urn:schemas-microsoft-com:office:word" xmlns:w="http://schemas.openxmlformats.org/wordprocessingml/2006/main" xmlns:w14="http://schemas.microsoft.com/office/word/2010/wordml" xmlns:w15="http://schemas.microsoft.com/office/word/2012/wordml" xmlns:w16cex="http://schemas.microsoft.com/office/word/2018/wordml/cex" xmlns:w16cid="http://schemas.microsoft.com/office/word/2016/wordml/cid" xmlns:w16="http://schemas.microsoft.com/office/word/2018/wordml" xmlns:w16du="http://schemas.microsoft.com/office/word/2023/wordml/word16du" xmlns:w16sdtdh="http://schemas.microsoft.com/office/word/2020/wordml/sdtdatahash" xmlns:w16sdtfl="http://schemas.microsoft.com/office/word/2024/wordml/sdtformatlock" xmlns:w16se="http://schemas.microsoft.com/office/word/2015/wordml/symex" xmlns:wpg="http://schemas.microsoft.com/office/word/2010/wordprocessingGroup" xmlns:wpi="http://schemas.microsoft.com/office/word/2010/wordprocessingInk" xmlns:wne="http://schemas.microsoft.com/office/word/2006/wordml" xmlns:wps="http://schemas.microsoft.com/office/word/2010/wordprocessingShape" mc:Ignorable="w14 w15 w16se w16cid w16 w16cex w16sdtdh w16sdtfl w16du wp14">
   <w:endnote w:type="separator" w:id="-1">
     <w:p>
       <w:pPr>
@@ -3859,7 +3803,7 @@
 </file>
 
 <file path=word/footnotes.xml><?xml version="1.0" encoding="utf-8"?>
-<w:footnotes xmlns:wpc="http://schemas.microsoft.com/office/word/2010/wordprocessingCanvas" xmlns:cx="http://schemas.microsoft.com/office/drawing/2014/chartex" xmlns:cx1="http://schemas.microsoft.com/office/drawing/2015/9/8/chartex" xmlns:cx2="http://schemas.microsoft.com/office/drawing/2015/10/21/chartex" xmlns:cx3="http://schemas.microsoft.com/office/drawing/2016/5/9/chartex" xmlns:cx4="http://schemas.microsoft.com/office/drawing/2016/5/10/chartex" xmlns:cx5="http://schemas.microsoft.com/office/drawing/2016/5/11/chartex" xmlns:cx6="http://schemas.microsoft.com/office/drawing/2016/5/12/chartex" xmlns:cx7="http://schemas.microsoft.com/office/drawing/2016/5/13/chartex" xmlns:cx8="http://schemas.microsoft.com/office/drawing/2016/5/14/chartex" xmlns:mc="http://schemas.openxmlformats.org/markup-compatibility/2006" xmlns:aink="http://schemas.microsoft.com/office/drawing/2016/ink" xmlns:am3d="http://schemas.microsoft.com/office/drawing/2017/model3d" xmlns:o="urn:schemas-microsoft-com:office:office" xmlns:oel="http://schemas.microsoft.com/office/2019/extlst" xmlns:r="http://schemas.openxmlformats.org/officeDocument/2006/relationships" xmlns:m="http://schemas.openxmlformats.org/officeDocument/2006/math" xmlns:v="urn:schemas-microsoft-com:vml" xmlns:wp14="http://schemas.microsoft.com/office/word/2010/wordprocessingDrawing" xmlns:wp="http://schemas.openxmlformats.org/drawingml/2006/wordprocessingDrawing" xmlns:w10="urn:schemas-microsoft-com:office:word" xmlns:w="http://schemas.openxmlformats.org/wordprocessingml/2006/main" xmlns:w14="http://schemas.microsoft.com/office/word/2010/wordml" xmlns:w15="http://schemas.microsoft.com/office/word/2012/wordml" xmlns:w16cex="http://schemas.microsoft.com/office/word/2018/wordml/cex" xmlns:w16cid="http://schemas.microsoft.com/office/word/2016/wordml/cid" xmlns:w16="http://schemas.microsoft.com/office/word/2018/wordml" xmlns:w16du="http://schemas.microsoft.com/office/word/2023/wordml/word16du" xmlns:w16sdtdh="http://schemas.microsoft.com/office/word/2020/wordml/sdtdatahash" xmlns:w16se="http://schemas.microsoft.com/office/word/2015/wordml/symex" xmlns:wpg="http://schemas.microsoft.com/office/word/2010/wordprocessingGroup" xmlns:wpi="http://schemas.microsoft.com/office/word/2010/wordprocessingInk" xmlns:wne="http://schemas.microsoft.com/office/word/2006/wordml" xmlns:wps="http://schemas.microsoft.com/office/word/2010/wordprocessingShape" mc:Ignorable="w14 w15 w16se w16cid w16 w16cex w16sdtdh w16du wp14">
+<w:footnotes xmlns:wpc="http://schemas.microsoft.com/office/word/2010/wordprocessingCanvas" xmlns:cx="http://schemas.microsoft.com/office/drawing/2014/chartex" xmlns:cx1="http://schemas.microsoft.com/office/drawing/2015/9/8/chartex" xmlns:cx2="http://schemas.microsoft.com/office/drawing/2015/10/21/chartex" xmlns:cx3="http://schemas.microsoft.com/office/drawing/2016/5/9/chartex" xmlns:cx4="http://schemas.microsoft.com/office/drawing/2016/5/10/chartex" xmlns:cx5="http://schemas.microsoft.com/office/drawing/2016/5/11/chartex" xmlns:cx6="http://schemas.microsoft.com/office/drawing/2016/5/12/chartex" xmlns:cx7="http://schemas.microsoft.com/office/drawing/2016/5/13/chartex" xmlns:cx8="http://schemas.microsoft.com/office/drawing/2016/5/14/chartex" xmlns:mc="http://schemas.openxmlformats.org/markup-compatibility/2006" xmlns:aink="http://schemas.microsoft.com/office/drawing/2016/ink" xmlns:am3d="http://schemas.microsoft.com/office/drawing/2017/model3d" xmlns:o="urn:schemas-microsoft-com:office:office" xmlns:oel="http://schemas.microsoft.com/office/2019/extlst" xmlns:r="http://schemas.openxmlformats.org/officeDocument/2006/relationships" xmlns:m="http://schemas.openxmlformats.org/officeDocument/2006/math" xmlns:v="urn:schemas-microsoft-com:vml" xmlns:wp14="http://schemas.microsoft.com/office/word/2010/wordprocessingDrawing" xmlns:wp="http://schemas.openxmlformats.org/drawingml/2006/wordprocessingDrawing" xmlns:w10="urn:schemas-microsoft-com:office:word" xmlns:w="http://schemas.openxmlformats.org/wordprocessingml/2006/main" xmlns:w14="http://schemas.microsoft.com/office/word/2010/wordml" xmlns:w15="http://schemas.microsoft.com/office/word/2012/wordml" xmlns:w16cex="http://schemas.microsoft.com/office/word/2018/wordml/cex" xmlns:w16cid="http://schemas.microsoft.com/office/word/2016/wordml/cid" xmlns:w16="http://schemas.microsoft.com/office/word/2018/wordml" xmlns:w16du="http://schemas.microsoft.com/office/word/2023/wordml/word16du" xmlns:w16sdtdh="http://schemas.microsoft.com/office/word/2020/wordml/sdtdatahash" xmlns:w16sdtfl="http://schemas.microsoft.com/office/word/2024/wordml/sdtformatlock" xmlns:w16se="http://schemas.microsoft.com/office/word/2015/wordml/symex" xmlns:wpg="http://schemas.microsoft.com/office/word/2010/wordprocessingGroup" xmlns:wpi="http://schemas.microsoft.com/office/word/2010/wordprocessingInk" xmlns:wne="http://schemas.microsoft.com/office/word/2006/wordml" xmlns:wps="http://schemas.microsoft.com/office/word/2010/wordprocessingShape" mc:Ignorable="w14 w15 w16se w16cid w16 w16cex w16sdtdh w16sdtfl w16du wp14">
   <w:footnote w:type="separator" w:id="-1">
     <w:p>
       <w:pPr>
@@ -3884,7 +3828,7 @@
 </file>
 
 <file path=word/header1.xml><?xml version="1.0" encoding="utf-8"?>
-<w:hdr xmlns:wpc="http://schemas.microsoft.com/office/word/2010/wordprocessingCanvas" xmlns:cx="http://schemas.microsoft.com/office/drawing/2014/chartex" xmlns:cx1="http://schemas.microsoft.com/office/drawing/2015/9/8/chartex" xmlns:cx2="http://schemas.microsoft.com/office/drawing/2015/10/21/chartex" xmlns:cx3="http://schemas.microsoft.com/office/drawing/2016/5/9/chartex" xmlns:cx4="http://schemas.microsoft.com/office/drawing/2016/5/10/chartex" xmlns:cx5="http://schemas.microsoft.com/office/drawing/2016/5/11/chartex" xmlns:cx6="http://schemas.microsoft.com/office/drawing/2016/5/12/chartex" xmlns:cx7="http://schemas.microsoft.com/office/drawing/2016/5/13/chartex" xmlns:cx8="http://schemas.microsoft.com/office/drawing/2016/5/14/chartex" xmlns:mc="http://schemas.openxmlformats.org/markup-compatibility/2006" xmlns:aink="http://schemas.microsoft.com/office/drawing/2016/ink" xmlns:am3d="http://schemas.microsoft.com/office/drawing/2017/model3d" xmlns:o="urn:schemas-microsoft-com:office:office" xmlns:oel="http://schemas.microsoft.com/office/2019/extlst" xmlns:r="http://schemas.openxmlformats.org/officeDocument/2006/relationships" xmlns:m="http://schemas.openxmlformats.org/officeDocument/2006/math" xmlns:v="urn:schemas-microsoft-com:vml" xmlns:wp14="http://schemas.microsoft.com/office/word/2010/wordprocessingDrawing" xmlns:wp="http://schemas.openxmlformats.org/drawingml/2006/wordprocessingDrawing" xmlns:w10="urn:schemas-microsoft-com:office:word" xmlns:w="http://schemas.openxmlformats.org/wordprocessingml/2006/main" xmlns:w14="http://schemas.microsoft.com/office/word/2010/wordml" xmlns:w15="http://schemas.microsoft.com/office/word/2012/wordml" xmlns:w16cex="http://schemas.microsoft.com/office/word/2018/wordml/cex" xmlns:w16cid="http://schemas.microsoft.com/office/word/2016/wordml/cid" xmlns:w16="http://schemas.microsoft.com/office/word/2018/wordml" xmlns:w16du="http://schemas.microsoft.com/office/word/2023/wordml/word16du" xmlns:w16sdtdh="http://schemas.microsoft.com/office/word/2020/wordml/sdtdatahash" xmlns:w16se="http://schemas.microsoft.com/office/word/2015/wordml/symex" xmlns:wpg="http://schemas.microsoft.com/office/word/2010/wordprocessingGroup" xmlns:wpi="http://schemas.microsoft.com/office/word/2010/wordprocessingInk" xmlns:wne="http://schemas.microsoft.com/office/word/2006/wordml" xmlns:wps="http://schemas.microsoft.com/office/word/2010/wordprocessingShape" mc:Ignorable="w14 w15 w16se w16cid w16 w16cex w16sdtdh w16du wp14">
+<w:hdr xmlns:wpc="http://schemas.microsoft.com/office/word/2010/wordprocessingCanvas" xmlns:cx="http://schemas.microsoft.com/office/drawing/2014/chartex" xmlns:cx1="http://schemas.microsoft.com/office/drawing/2015/9/8/chartex" xmlns:cx2="http://schemas.microsoft.com/office/drawing/2015/10/21/chartex" xmlns:cx3="http://schemas.microsoft.com/office/drawing/2016/5/9/chartex" xmlns:cx4="http://schemas.microsoft.com/office/drawing/2016/5/10/chartex" xmlns:cx5="http://schemas.microsoft.com/office/drawing/2016/5/11/chartex" xmlns:cx6="http://schemas.microsoft.com/office/drawing/2016/5/12/chartex" xmlns:cx7="http://schemas.microsoft.com/office/drawing/2016/5/13/chartex" xmlns:cx8="http://schemas.microsoft.com/office/drawing/2016/5/14/chartex" xmlns:mc="http://schemas.openxmlformats.org/markup-compatibility/2006" xmlns:aink="http://schemas.microsoft.com/office/drawing/2016/ink" xmlns:am3d="http://schemas.microsoft.com/office/drawing/2017/model3d" xmlns:o="urn:schemas-microsoft-com:office:office" xmlns:oel="http://schemas.microsoft.com/office/2019/extlst" xmlns:r="http://schemas.openxmlformats.org/officeDocument/2006/relationships" xmlns:m="http://schemas.openxmlformats.org/officeDocument/2006/math" xmlns:v="urn:schemas-microsoft-com:vml" xmlns:wp14="http://schemas.microsoft.com/office/word/2010/wordprocessingDrawing" xmlns:wp="http://schemas.openxmlformats.org/drawingml/2006/wordprocessingDrawing" xmlns:w10="urn:schemas-microsoft-com:office:word" xmlns:w="http://schemas.openxmlformats.org/wordprocessingml/2006/main" xmlns:w14="http://schemas.microsoft.com/office/word/2010/wordml" xmlns:w15="http://schemas.microsoft.com/office/word/2012/wordml" xmlns:w16cex="http://schemas.microsoft.com/office/word/2018/wordml/cex" xmlns:w16cid="http://schemas.microsoft.com/office/word/2016/wordml/cid" xmlns:w16="http://schemas.microsoft.com/office/word/2018/wordml" xmlns:w16du="http://schemas.microsoft.com/office/word/2023/wordml/word16du" xmlns:w16sdtdh="http://schemas.microsoft.com/office/word/2020/wordml/sdtdatahash" xmlns:w16sdtfl="http://schemas.microsoft.com/office/word/2024/wordml/sdtformatlock" xmlns:w16se="http://schemas.microsoft.com/office/word/2015/wordml/symex" xmlns:wpg="http://schemas.microsoft.com/office/word/2010/wordprocessingGroup" xmlns:wpi="http://schemas.microsoft.com/office/word/2010/wordprocessingInk" xmlns:wne="http://schemas.microsoft.com/office/word/2006/wordml" xmlns:wps="http://schemas.microsoft.com/office/word/2010/wordprocessingShape" mc:Ignorable="w14 w15 w16se w16cid w16 w16cex w16sdtdh w16sdtfl w16du wp14">
   <w:p>
     <w:pPr>
       <w:pStyle w:val="Header"/>
@@ -3988,9 +3932,18 @@
           <w:sz w:val="21"/>
           <w:szCs w:val="21"/>
         </w:rPr>
-        <w:t>linkedin.com/in/</w:t>
-      </w:r>
-      <w:proofErr w:type="spellStart"/>
+        <w:t>linkedin.com/in/adithya-solai</w:t>
+      </w:r>
+    </w:hyperlink>
+    <w:r>
+      <w:rPr>
+        <w:rFonts w:ascii="Garamond" w:hAnsi="Garamond" w:cs="Times New Roman"/>
+        <w:sz w:val="21"/>
+        <w:szCs w:val="21"/>
+      </w:rPr>
+      <w:t xml:space="preserve"> | </w:t>
+    </w:r>
+    <w:hyperlink r:id="rId2" w:history="1">
       <w:r>
         <w:rPr>
           <w:rStyle w:val="Hyperlink"/>
@@ -3999,41 +3952,8 @@
           <w:sz w:val="21"/>
           <w:szCs w:val="21"/>
         </w:rPr>
-        <w:t>adithya-solai</w:t>
-      </w:r>
-      <w:proofErr w:type="spellEnd"/>
-    </w:hyperlink>
-    <w:r>
-      <w:rPr>
-        <w:rFonts w:ascii="Garamond" w:hAnsi="Garamond" w:cs="Times New Roman"/>
-        <w:sz w:val="21"/>
-        <w:szCs w:val="21"/>
-      </w:rPr>
-      <w:t xml:space="preserve"> | </w:t>
-    </w:r>
-    <w:hyperlink r:id="rId2" w:history="1">
-      <w:r>
-        <w:rPr>
-          <w:rStyle w:val="Hyperlink"/>
-          <w:rFonts w:ascii="Garamond" w:hAnsi="Garamond" w:cs="Times New Roman"/>
-          <w:color w:val="4472C4" w:themeColor="accent1"/>
-          <w:sz w:val="21"/>
-          <w:szCs w:val="21"/>
-        </w:rPr>
-        <w:t>github.com/</w:t>
-      </w:r>
-      <w:proofErr w:type="spellStart"/>
-      <w:r>
-        <w:rPr>
-          <w:rStyle w:val="Hyperlink"/>
-          <w:rFonts w:ascii="Garamond" w:hAnsi="Garamond" w:cs="Times New Roman"/>
-          <w:color w:val="4472C4" w:themeColor="accent1"/>
-          <w:sz w:val="21"/>
-          <w:szCs w:val="21"/>
-        </w:rPr>
-        <w:t>adithyasolai</w:t>
-      </w:r>
-      <w:proofErr w:type="spellEnd"/>
+        <w:t>github.com/adithyasolai</w:t>
+      </w:r>
     </w:hyperlink>
     <w:r>
       <w:rPr>
@@ -4076,7 +3996,7 @@
 </file>
 
 <file path=word/numbering.xml><?xml version="1.0" encoding="utf-8"?>
-<w:numbering xmlns:wpc="http://schemas.microsoft.com/office/word/2010/wordprocessingCanvas" xmlns:cx="http://schemas.microsoft.com/office/drawing/2014/chartex" xmlns:cx1="http://schemas.microsoft.com/office/drawing/2015/9/8/chartex" xmlns:cx2="http://schemas.microsoft.com/office/drawing/2015/10/21/chartex" xmlns:cx3="http://schemas.microsoft.com/office/drawing/2016/5/9/chartex" xmlns:cx4="http://schemas.microsoft.com/office/drawing/2016/5/10/chartex" xmlns:cx5="http://schemas.microsoft.com/office/drawing/2016/5/11/chartex" xmlns:cx6="http://schemas.microsoft.com/office/drawing/2016/5/12/chartex" xmlns:cx7="http://schemas.microsoft.com/office/drawing/2016/5/13/chartex" xmlns:cx8="http://schemas.microsoft.com/office/drawing/2016/5/14/chartex" xmlns:mc="http://schemas.openxmlformats.org/markup-compatibility/2006" xmlns:aink="http://schemas.microsoft.com/office/drawing/2016/ink" xmlns:am3d="http://schemas.microsoft.com/office/drawing/2017/model3d" xmlns:o="urn:schemas-microsoft-com:office:office" xmlns:oel="http://schemas.microsoft.com/office/2019/extlst" xmlns:r="http://schemas.openxmlformats.org/officeDocument/2006/relationships" xmlns:m="http://schemas.openxmlformats.org/officeDocument/2006/math" xmlns:v="urn:schemas-microsoft-com:vml" xmlns:wp14="http://schemas.microsoft.com/office/word/2010/wordprocessingDrawing" xmlns:wp="http://schemas.openxmlformats.org/drawingml/2006/wordprocessingDrawing" xmlns:w10="urn:schemas-microsoft-com:office:word" xmlns:w="http://schemas.openxmlformats.org/wordprocessingml/2006/main" xmlns:w14="http://schemas.microsoft.com/office/word/2010/wordml" xmlns:w15="http://schemas.microsoft.com/office/word/2012/wordml" xmlns:w16cex="http://schemas.microsoft.com/office/word/2018/wordml/cex" xmlns:w16cid="http://schemas.microsoft.com/office/word/2016/wordml/cid" xmlns:w16="http://schemas.microsoft.com/office/word/2018/wordml" xmlns:w16du="http://schemas.microsoft.com/office/word/2023/wordml/word16du" xmlns:w16sdtdh="http://schemas.microsoft.com/office/word/2020/wordml/sdtdatahash" xmlns:w16se="http://schemas.microsoft.com/office/word/2015/wordml/symex" xmlns:wpg="http://schemas.microsoft.com/office/word/2010/wordprocessingGroup" xmlns:wpi="http://schemas.microsoft.com/office/word/2010/wordprocessingInk" xmlns:wne="http://schemas.microsoft.com/office/word/2006/wordml" xmlns:wps="http://schemas.microsoft.com/office/word/2010/wordprocessingShape" mc:Ignorable="w14 w15 w16se w16cid w16 w16cex w16sdtdh w16du wp14">
+<w:numbering xmlns:wpc="http://schemas.microsoft.com/office/word/2010/wordprocessingCanvas" xmlns:cx="http://schemas.microsoft.com/office/drawing/2014/chartex" xmlns:cx1="http://schemas.microsoft.com/office/drawing/2015/9/8/chartex" xmlns:cx2="http://schemas.microsoft.com/office/drawing/2015/10/21/chartex" xmlns:cx3="http://schemas.microsoft.com/office/drawing/2016/5/9/chartex" xmlns:cx4="http://schemas.microsoft.com/office/drawing/2016/5/10/chartex" xmlns:cx5="http://schemas.microsoft.com/office/drawing/2016/5/11/chartex" xmlns:cx6="http://schemas.microsoft.com/office/drawing/2016/5/12/chartex" xmlns:cx7="http://schemas.microsoft.com/office/drawing/2016/5/13/chartex" xmlns:cx8="http://schemas.microsoft.com/office/drawing/2016/5/14/chartex" xmlns:mc="http://schemas.openxmlformats.org/markup-compatibility/2006" xmlns:aink="http://schemas.microsoft.com/office/drawing/2016/ink" xmlns:am3d="http://schemas.microsoft.com/office/drawing/2017/model3d" xmlns:o="urn:schemas-microsoft-com:office:office" xmlns:oel="http://schemas.microsoft.com/office/2019/extlst" xmlns:r="http://schemas.openxmlformats.org/officeDocument/2006/relationships" xmlns:m="http://schemas.openxmlformats.org/officeDocument/2006/math" xmlns:v="urn:schemas-microsoft-com:vml" xmlns:wp14="http://schemas.microsoft.com/office/word/2010/wordprocessingDrawing" xmlns:wp="http://schemas.openxmlformats.org/drawingml/2006/wordprocessingDrawing" xmlns:w10="urn:schemas-microsoft-com:office:word" xmlns:w="http://schemas.openxmlformats.org/wordprocessingml/2006/main" xmlns:w14="http://schemas.microsoft.com/office/word/2010/wordml" xmlns:w15="http://schemas.microsoft.com/office/word/2012/wordml" xmlns:w16cex="http://schemas.microsoft.com/office/word/2018/wordml/cex" xmlns:w16cid="http://schemas.microsoft.com/office/word/2016/wordml/cid" xmlns:w16="http://schemas.microsoft.com/office/word/2018/wordml" xmlns:w16du="http://schemas.microsoft.com/office/word/2023/wordml/word16du" xmlns:w16sdtdh="http://schemas.microsoft.com/office/word/2020/wordml/sdtdatahash" xmlns:w16sdtfl="http://schemas.microsoft.com/office/word/2024/wordml/sdtformatlock" xmlns:w16se="http://schemas.microsoft.com/office/word/2015/wordml/symex" xmlns:wpg="http://schemas.microsoft.com/office/word/2010/wordprocessingGroup" xmlns:wpi="http://schemas.microsoft.com/office/word/2010/wordprocessingInk" xmlns:wne="http://schemas.microsoft.com/office/word/2006/wordml" xmlns:wps="http://schemas.microsoft.com/office/word/2010/wordprocessingShape" mc:Ignorable="w14 w15 w16se w16cid w16 w16cex w16sdtdh w16sdtfl w16du wp14">
   <w:abstractNum w:abstractNumId="0" w15:restartNumberingAfterBreak="0">
     <w:nsid w:val="147A3D9E"/>
     <w:multiLevelType w:val="hybridMultilevel"/>
@@ -5249,7 +5169,7 @@
 </file>
 
 <file path=word/styles.xml><?xml version="1.0" encoding="utf-8"?>
-<w:styles xmlns:mc="http://schemas.openxmlformats.org/markup-compatibility/2006" xmlns:r="http://schemas.openxmlformats.org/officeDocument/2006/relationships" xmlns:w="http://schemas.openxmlformats.org/wordprocessingml/2006/main" xmlns:w14="http://schemas.microsoft.com/office/word/2010/wordml" xmlns:w15="http://schemas.microsoft.com/office/word/2012/wordml" xmlns:w16cex="http://schemas.microsoft.com/office/word/2018/wordml/cex" xmlns:w16cid="http://schemas.microsoft.com/office/word/2016/wordml/cid" xmlns:w16="http://schemas.microsoft.com/office/word/2018/wordml" xmlns:w16du="http://schemas.microsoft.com/office/word/2023/wordml/word16du" xmlns:w16sdtdh="http://schemas.microsoft.com/office/word/2020/wordml/sdtdatahash" xmlns:w16se="http://schemas.microsoft.com/office/word/2015/wordml/symex" mc:Ignorable="w14 w15 w16se w16cid w16 w16cex w16sdtdh w16du">
+<w:styles xmlns:mc="http://schemas.openxmlformats.org/markup-compatibility/2006" xmlns:r="http://schemas.openxmlformats.org/officeDocument/2006/relationships" xmlns:w="http://schemas.openxmlformats.org/wordprocessingml/2006/main" xmlns:w14="http://schemas.microsoft.com/office/word/2010/wordml" xmlns:w15="http://schemas.microsoft.com/office/word/2012/wordml" xmlns:w16cex="http://schemas.microsoft.com/office/word/2018/wordml/cex" xmlns:w16cid="http://schemas.microsoft.com/office/word/2016/wordml/cid" xmlns:w16="http://schemas.microsoft.com/office/word/2018/wordml" xmlns:w16du="http://schemas.microsoft.com/office/word/2023/wordml/word16du" xmlns:w16sdtdh="http://schemas.microsoft.com/office/word/2020/wordml/sdtdatahash" xmlns:w16sdtfl="http://schemas.microsoft.com/office/word/2024/wordml/sdtformatlock" xmlns:w16se="http://schemas.microsoft.com/office/word/2015/wordml/symex" mc:Ignorable="w14 w15 w16se w16cid w16 w16cex w16sdtdh w16sdtfl w16du">
   <w:docDefaults>
     <w:rPrDefault>
       <w:rPr>

</xml_diff>